<commit_message>
Criando Conteudo: Segmentando tabelas de roteamento - Associando tabela de roteamento as sub-redes
</commit_message>
<xml_diff>
--- a/08.ARCHITEC - VPC.docx
+++ b/08.ARCHITEC - VPC.docx
@@ -1961,6 +1961,941 @@
         <w:t> </w:t>
       </w:r>
     </w:p>
+    <w:p>
+      <w:pPr>
+        <w:pStyle w:val="NormalWeb"/>
+        <w:spacing w:before="0" w:beforeAutospacing="0" w:after="0" w:afterAutospacing="0"/>
+        <w:rPr>
+          <w:sz w:val="28"/>
+          <w:szCs w:val="28"/>
+        </w:rPr>
+      </w:pPr>
+      <w:r>
+        <w:rPr>
+          <w:sz w:val="28"/>
+          <w:szCs w:val="28"/>
+        </w:rPr>
+        <w:t> </w:t>
+      </w:r>
+    </w:p>
+    <w:p>
+      <w:pPr>
+        <w:pStyle w:val="NormalWeb"/>
+        <w:spacing w:before="0" w:beforeAutospacing="0" w:after="0" w:afterAutospacing="0"/>
+        <w:rPr>
+          <w:sz w:val="28"/>
+          <w:szCs w:val="28"/>
+        </w:rPr>
+      </w:pPr>
+      <w:r>
+        <w:rPr>
+          <w:sz w:val="28"/>
+          <w:szCs w:val="28"/>
+        </w:rPr>
+        <w:t> </w:t>
+      </w:r>
+    </w:p>
+    <w:p>
+      <w:pPr>
+        <w:pStyle w:val="NormalWeb"/>
+        <w:spacing w:before="0" w:beforeAutospacing="0" w:after="0" w:afterAutospacing="0"/>
+        <w:rPr>
+          <w:sz w:val="40"/>
+          <w:szCs w:val="40"/>
+        </w:rPr>
+      </w:pPr>
+      <w:r>
+        <w:rPr>
+          <w:sz w:val="40"/>
+          <w:szCs w:val="40"/>
+        </w:rPr>
+        <w:t>Segmentando as Tabelas de Roteamento</w:t>
+      </w:r>
+    </w:p>
+    <w:p>
+      <w:pPr>
+        <w:pStyle w:val="NormalWeb"/>
+        <w:spacing w:before="0" w:beforeAutospacing="0" w:after="0" w:afterAutospacing="0"/>
+        <w:rPr>
+          <w:rFonts w:ascii="Calibri" w:hAnsi="Calibri" w:cs="Calibri"/>
+          <w:color w:val="767676"/>
+          <w:sz w:val="20"/>
+          <w:szCs w:val="20"/>
+        </w:rPr>
+      </w:pPr>
+      <w:r>
+        <w:rPr>
+          <w:rFonts w:ascii="Calibri" w:hAnsi="Calibri" w:cs="Calibri"/>
+          <w:color w:val="767676"/>
+          <w:sz w:val="20"/>
+          <w:szCs w:val="20"/>
+        </w:rPr>
+        <w:t>quarta-feira, 14 de junho de 2023</w:t>
+      </w:r>
+    </w:p>
+    <w:p>
+      <w:pPr>
+        <w:pStyle w:val="NormalWeb"/>
+        <w:spacing w:before="0" w:beforeAutospacing="0" w:after="0" w:afterAutospacing="0"/>
+        <w:rPr>
+          <w:rFonts w:ascii="Calibri" w:hAnsi="Calibri" w:cs="Calibri"/>
+          <w:color w:val="767676"/>
+          <w:sz w:val="20"/>
+          <w:szCs w:val="20"/>
+        </w:rPr>
+      </w:pPr>
+      <w:r>
+        <w:rPr>
+          <w:rFonts w:ascii="Calibri" w:hAnsi="Calibri" w:cs="Calibri"/>
+          <w:color w:val="767676"/>
+          <w:sz w:val="20"/>
+          <w:szCs w:val="20"/>
+        </w:rPr>
+        <w:t>14:43</w:t>
+      </w:r>
+    </w:p>
+    <w:p>
+      <w:pPr>
+        <w:pStyle w:val="NormalWeb"/>
+        <w:spacing w:before="0" w:beforeAutospacing="0" w:after="0" w:afterAutospacing="0"/>
+        <w:rPr>
+          <w:sz w:val="28"/>
+          <w:szCs w:val="28"/>
+        </w:rPr>
+      </w:pPr>
+      <w:r>
+        <w:rPr>
+          <w:sz w:val="28"/>
+          <w:szCs w:val="28"/>
+        </w:rPr>
+        <w:t> </w:t>
+      </w:r>
+    </w:p>
+    <w:p>
+      <w:pPr>
+        <w:pStyle w:val="NormalWeb"/>
+        <w:spacing w:before="0" w:beforeAutospacing="0" w:after="0" w:afterAutospacing="0"/>
+        <w:rPr>
+          <w:sz w:val="28"/>
+          <w:szCs w:val="28"/>
+        </w:rPr>
+      </w:pPr>
+      <w:r>
+        <w:rPr>
+          <w:noProof/>
+          <w:sz w:val="28"/>
+          <w:szCs w:val="28"/>
+        </w:rPr>
+        <w:drawing>
+          <wp:inline distT="0" distB="0" distL="0" distR="0">
+            <wp:extent cx="8943975" cy="3467100"/>
+            <wp:effectExtent l="0" t="0" r="9525" b="0"/>
+            <wp:docPr id="9" name="Imagem 9"/>
+            <wp:cNvGraphicFramePr>
+              <a:graphicFrameLocks xmlns:a="http://schemas.openxmlformats.org/drawingml/2006/main" noChangeAspect="1"/>
+            </wp:cNvGraphicFramePr>
+            <a:graphic xmlns:a="http://schemas.openxmlformats.org/drawingml/2006/main">
+              <a:graphicData uri="http://schemas.openxmlformats.org/drawingml/2006/picture">
+                <pic:pic xmlns:pic="http://schemas.openxmlformats.org/drawingml/2006/picture">
+                  <pic:nvPicPr>
+                    <pic:cNvPr id="0" name="Picture 9"/>
+                    <pic:cNvPicPr>
+                      <a:picLocks noChangeAspect="1" noChangeArrowheads="1"/>
+                    </pic:cNvPicPr>
+                  </pic:nvPicPr>
+                  <pic:blipFill>
+                    <a:blip r:embed="rId13">
+                      <a:extLst>
+                        <a:ext uri="{28A0092B-C50C-407E-A947-70E740481C1C}">
+                          <a14:useLocalDpi xmlns:a14="http://schemas.microsoft.com/office/drawing/2010/main" val="0"/>
+                        </a:ext>
+                      </a:extLst>
+                    </a:blip>
+                    <a:srcRect/>
+                    <a:stretch>
+                      <a:fillRect/>
+                    </a:stretch>
+                  </pic:blipFill>
+                  <pic:spPr bwMode="auto">
+                    <a:xfrm>
+                      <a:off x="0" y="0"/>
+                      <a:ext cx="8943975" cy="3467100"/>
+                    </a:xfrm>
+                    <a:prstGeom prst="rect">
+                      <a:avLst/>
+                    </a:prstGeom>
+                    <a:noFill/>
+                    <a:ln>
+                      <a:noFill/>
+                    </a:ln>
+                  </pic:spPr>
+                </pic:pic>
+              </a:graphicData>
+            </a:graphic>
+          </wp:inline>
+        </w:drawing>
+      </w:r>
+    </w:p>
+    <w:p>
+      <w:pPr>
+        <w:pStyle w:val="NormalWeb"/>
+        <w:spacing w:before="0" w:beforeAutospacing="0" w:after="0" w:afterAutospacing="0"/>
+        <w:rPr>
+          <w:sz w:val="28"/>
+          <w:szCs w:val="28"/>
+        </w:rPr>
+      </w:pPr>
+      <w:r>
+        <w:rPr>
+          <w:sz w:val="28"/>
+          <w:szCs w:val="28"/>
+        </w:rPr>
+        <w:t> </w:t>
+      </w:r>
+    </w:p>
+    <w:p>
+      <w:pPr>
+        <w:pStyle w:val="NormalWeb"/>
+        <w:spacing w:before="0" w:beforeAutospacing="0" w:after="0" w:afterAutospacing="0"/>
+        <w:rPr>
+          <w:sz w:val="28"/>
+          <w:szCs w:val="28"/>
+        </w:rPr>
+      </w:pPr>
+      <w:r>
+        <w:rPr>
+          <w:sz w:val="28"/>
+          <w:szCs w:val="28"/>
+        </w:rPr>
+        <w:t xml:space="preserve">Transformando subnet em pública </w:t>
+      </w:r>
+    </w:p>
+    <w:p>
+      <w:pPr>
+        <w:pStyle w:val="NormalWeb"/>
+        <w:spacing w:before="0" w:beforeAutospacing="0" w:after="0" w:afterAutospacing="0"/>
+        <w:rPr>
+          <w:sz w:val="28"/>
+          <w:szCs w:val="28"/>
+        </w:rPr>
+      </w:pPr>
+      <w:r>
+        <w:rPr>
+          <w:sz w:val="28"/>
+          <w:szCs w:val="28"/>
+        </w:rPr>
+        <w:t> </w:t>
+      </w:r>
+    </w:p>
+    <w:p>
+      <w:pPr>
+        <w:pStyle w:val="NormalWeb"/>
+        <w:spacing w:before="0" w:beforeAutospacing="0" w:after="0" w:afterAutospacing="0"/>
+        <w:rPr>
+          <w:sz w:val="28"/>
+          <w:szCs w:val="28"/>
+        </w:rPr>
+      </w:pPr>
+      <w:r>
+        <w:rPr>
+          <w:sz w:val="28"/>
+          <w:szCs w:val="28"/>
+        </w:rPr>
+        <w:t>Selecione a Subnet &gt; Editar configurações de sub-rede &gt; Habilitar endereço IPv4 publico de atribuição automática</w:t>
+      </w:r>
+    </w:p>
+    <w:p>
+      <w:pPr>
+        <w:pStyle w:val="NormalWeb"/>
+        <w:spacing w:before="0" w:beforeAutospacing="0" w:after="0" w:afterAutospacing="0"/>
+        <w:rPr>
+          <w:sz w:val="28"/>
+          <w:szCs w:val="28"/>
+        </w:rPr>
+      </w:pPr>
+      <w:r>
+        <w:rPr>
+          <w:sz w:val="28"/>
+          <w:szCs w:val="28"/>
+        </w:rPr>
+        <w:t> </w:t>
+      </w:r>
+    </w:p>
+    <w:p>
+      <w:pPr>
+        <w:pStyle w:val="NormalWeb"/>
+        <w:spacing w:before="0" w:beforeAutospacing="0" w:after="0" w:afterAutospacing="0"/>
+        <w:rPr>
+          <w:sz w:val="28"/>
+          <w:szCs w:val="28"/>
+        </w:rPr>
+      </w:pPr>
+      <w:r>
+        <w:rPr>
+          <w:noProof/>
+          <w:sz w:val="28"/>
+          <w:szCs w:val="28"/>
+        </w:rPr>
+        <w:drawing>
+          <wp:inline distT="0" distB="0" distL="0" distR="0">
+            <wp:extent cx="4086225" cy="2581275"/>
+            <wp:effectExtent l="0" t="0" r="9525" b="9525"/>
+            <wp:docPr id="10" name="Imagem 10"/>
+            <wp:cNvGraphicFramePr>
+              <a:graphicFrameLocks xmlns:a="http://schemas.openxmlformats.org/drawingml/2006/main" noChangeAspect="1"/>
+            </wp:cNvGraphicFramePr>
+            <a:graphic xmlns:a="http://schemas.openxmlformats.org/drawingml/2006/main">
+              <a:graphicData uri="http://schemas.openxmlformats.org/drawingml/2006/picture">
+                <pic:pic xmlns:pic="http://schemas.openxmlformats.org/drawingml/2006/picture">
+                  <pic:nvPicPr>
+                    <pic:cNvPr id="0" name="Picture 10"/>
+                    <pic:cNvPicPr>
+                      <a:picLocks noChangeAspect="1" noChangeArrowheads="1"/>
+                    </pic:cNvPicPr>
+                  </pic:nvPicPr>
+                  <pic:blipFill>
+                    <a:blip r:embed="rId14">
+                      <a:extLst>
+                        <a:ext uri="{28A0092B-C50C-407E-A947-70E740481C1C}">
+                          <a14:useLocalDpi xmlns:a14="http://schemas.microsoft.com/office/drawing/2010/main" val="0"/>
+                        </a:ext>
+                      </a:extLst>
+                    </a:blip>
+                    <a:srcRect/>
+                    <a:stretch>
+                      <a:fillRect/>
+                    </a:stretch>
+                  </pic:blipFill>
+                  <pic:spPr bwMode="auto">
+                    <a:xfrm>
+                      <a:off x="0" y="0"/>
+                      <a:ext cx="4086225" cy="2581275"/>
+                    </a:xfrm>
+                    <a:prstGeom prst="rect">
+                      <a:avLst/>
+                    </a:prstGeom>
+                    <a:noFill/>
+                    <a:ln>
+                      <a:noFill/>
+                    </a:ln>
+                  </pic:spPr>
+                </pic:pic>
+              </a:graphicData>
+            </a:graphic>
+          </wp:inline>
+        </w:drawing>
+      </w:r>
+    </w:p>
+    <w:p>
+      <w:pPr>
+        <w:pStyle w:val="NormalWeb"/>
+        <w:spacing w:before="0" w:beforeAutospacing="0" w:after="0" w:afterAutospacing="0"/>
+        <w:rPr>
+          <w:sz w:val="28"/>
+          <w:szCs w:val="28"/>
+        </w:rPr>
+      </w:pPr>
+      <w:r>
+        <w:rPr>
+          <w:sz w:val="28"/>
+          <w:szCs w:val="28"/>
+        </w:rPr>
+        <w:t> </w:t>
+      </w:r>
+    </w:p>
+    <w:p>
+      <w:pPr>
+        <w:pStyle w:val="NormalWeb"/>
+        <w:spacing w:before="0" w:beforeAutospacing="0" w:after="0" w:afterAutospacing="0"/>
+        <w:rPr>
+          <w:sz w:val="28"/>
+          <w:szCs w:val="28"/>
+        </w:rPr>
+      </w:pPr>
+      <w:r>
+        <w:rPr>
+          <w:sz w:val="28"/>
+          <w:szCs w:val="28"/>
+        </w:rPr>
+        <w:t>Nessa aba de sub-redes conseguimos verificar se ela tem ip público</w:t>
+      </w:r>
+    </w:p>
+    <w:p>
+      <w:pPr>
+        <w:pStyle w:val="NormalWeb"/>
+        <w:spacing w:before="0" w:beforeAutospacing="0" w:after="0" w:afterAutospacing="0"/>
+        <w:rPr>
+          <w:sz w:val="28"/>
+          <w:szCs w:val="28"/>
+        </w:rPr>
+      </w:pPr>
+      <w:r>
+        <w:rPr>
+          <w:sz w:val="28"/>
+          <w:szCs w:val="28"/>
+        </w:rPr>
+        <w:t> </w:t>
+      </w:r>
+    </w:p>
+    <w:p>
+      <w:pPr>
+        <w:pStyle w:val="NormalWeb"/>
+        <w:spacing w:before="0" w:beforeAutospacing="0" w:after="0" w:afterAutospacing="0"/>
+        <w:rPr>
+          <w:sz w:val="28"/>
+          <w:szCs w:val="28"/>
+        </w:rPr>
+      </w:pPr>
+      <w:r>
+        <w:rPr>
+          <w:sz w:val="28"/>
+          <w:szCs w:val="28"/>
+        </w:rPr>
+        <w:t>A tabela de roteamento é quem leva informação para o Internet Gateway logo apenas devemos associar a Tabela de roteamento as sub-redes públicas.</w:t>
+      </w:r>
+    </w:p>
+    <w:p>
+      <w:pPr>
+        <w:pStyle w:val="NormalWeb"/>
+        <w:spacing w:before="0" w:beforeAutospacing="0" w:after="0" w:afterAutospacing="0"/>
+        <w:rPr>
+          <w:sz w:val="28"/>
+          <w:szCs w:val="28"/>
+        </w:rPr>
+      </w:pPr>
+      <w:r>
+        <w:rPr>
+          <w:sz w:val="28"/>
+          <w:szCs w:val="28"/>
+        </w:rPr>
+        <w:t> </w:t>
+      </w:r>
+    </w:p>
+    <w:p>
+      <w:pPr>
+        <w:pStyle w:val="NormalWeb"/>
+        <w:spacing w:before="0" w:beforeAutospacing="0" w:after="0" w:afterAutospacing="0"/>
+        <w:rPr>
+          <w:sz w:val="28"/>
+          <w:szCs w:val="28"/>
+        </w:rPr>
+      </w:pPr>
+      <w:r>
+        <w:rPr>
+          <w:noProof/>
+          <w:sz w:val="28"/>
+          <w:szCs w:val="28"/>
+        </w:rPr>
+        <w:drawing>
+          <wp:inline distT="0" distB="0" distL="0" distR="0">
+            <wp:extent cx="9001125" cy="933450"/>
+            <wp:effectExtent l="0" t="0" r="9525" b="0"/>
+            <wp:docPr id="11" name="Imagem 11"/>
+            <wp:cNvGraphicFramePr>
+              <a:graphicFrameLocks xmlns:a="http://schemas.openxmlformats.org/drawingml/2006/main" noChangeAspect="1"/>
+            </wp:cNvGraphicFramePr>
+            <a:graphic xmlns:a="http://schemas.openxmlformats.org/drawingml/2006/main">
+              <a:graphicData uri="http://schemas.openxmlformats.org/drawingml/2006/picture">
+                <pic:pic xmlns:pic="http://schemas.openxmlformats.org/drawingml/2006/picture">
+                  <pic:nvPicPr>
+                    <pic:cNvPr id="0" name="Picture 11"/>
+                    <pic:cNvPicPr>
+                      <a:picLocks noChangeAspect="1" noChangeArrowheads="1"/>
+                    </pic:cNvPicPr>
+                  </pic:nvPicPr>
+                  <pic:blipFill>
+                    <a:blip r:embed="rId15">
+                      <a:extLst>
+                        <a:ext uri="{28A0092B-C50C-407E-A947-70E740481C1C}">
+                          <a14:useLocalDpi xmlns:a14="http://schemas.microsoft.com/office/drawing/2010/main" val="0"/>
+                        </a:ext>
+                      </a:extLst>
+                    </a:blip>
+                    <a:srcRect/>
+                    <a:stretch>
+                      <a:fillRect/>
+                    </a:stretch>
+                  </pic:blipFill>
+                  <pic:spPr bwMode="auto">
+                    <a:xfrm>
+                      <a:off x="0" y="0"/>
+                      <a:ext cx="9001125" cy="933450"/>
+                    </a:xfrm>
+                    <a:prstGeom prst="rect">
+                      <a:avLst/>
+                    </a:prstGeom>
+                    <a:noFill/>
+                    <a:ln>
+                      <a:noFill/>
+                    </a:ln>
+                  </pic:spPr>
+                </pic:pic>
+              </a:graphicData>
+            </a:graphic>
+          </wp:inline>
+        </w:drawing>
+      </w:r>
+    </w:p>
+    <w:p>
+      <w:pPr>
+        <w:pStyle w:val="NormalWeb"/>
+        <w:spacing w:before="0" w:beforeAutospacing="0" w:after="0" w:afterAutospacing="0"/>
+        <w:rPr>
+          <w:sz w:val="28"/>
+          <w:szCs w:val="28"/>
+        </w:rPr>
+      </w:pPr>
+      <w:r>
+        <w:rPr>
+          <w:sz w:val="28"/>
+          <w:szCs w:val="28"/>
+        </w:rPr>
+        <w:t> </w:t>
+      </w:r>
+    </w:p>
+    <w:p>
+      <w:pPr>
+        <w:pStyle w:val="NormalWeb"/>
+        <w:spacing w:before="0" w:beforeAutospacing="0" w:after="0" w:afterAutospacing="0"/>
+        <w:rPr>
+          <w:sz w:val="28"/>
+          <w:szCs w:val="28"/>
+        </w:rPr>
+      </w:pPr>
+      <w:r>
+        <w:rPr>
+          <w:sz w:val="28"/>
+          <w:szCs w:val="28"/>
+        </w:rPr>
+        <w:t>Podemos criar uma tabela de roteamento</w:t>
+      </w:r>
+      <w:r>
+        <w:rPr>
+          <w:sz w:val="28"/>
+          <w:szCs w:val="28"/>
+        </w:rPr>
+        <w:t xml:space="preserve"> para associar as nossas sub-redes privadas</w:t>
+      </w:r>
+    </w:p>
+    <w:p>
+      <w:pPr>
+        <w:pStyle w:val="NormalWeb"/>
+        <w:spacing w:before="0" w:beforeAutospacing="0" w:after="0" w:afterAutospacing="0"/>
+        <w:rPr>
+          <w:sz w:val="28"/>
+          <w:szCs w:val="28"/>
+        </w:rPr>
+      </w:pPr>
+      <w:r>
+        <w:rPr>
+          <w:sz w:val="28"/>
+          <w:szCs w:val="28"/>
+        </w:rPr>
+        <w:t> </w:t>
+      </w:r>
+    </w:p>
+    <w:p>
+      <w:pPr>
+        <w:pStyle w:val="NormalWeb"/>
+        <w:spacing w:before="0" w:beforeAutospacing="0" w:after="0" w:afterAutospacing="0"/>
+        <w:rPr>
+          <w:sz w:val="40"/>
+          <w:szCs w:val="40"/>
+        </w:rPr>
+      </w:pPr>
+      <w:r>
+        <w:rPr>
+          <w:b/>
+          <w:bCs/>
+          <w:sz w:val="40"/>
+          <w:szCs w:val="40"/>
+        </w:rPr>
+        <w:t>Associando tabela de roteamento as sub-redes</w:t>
+      </w:r>
+    </w:p>
+    <w:p>
+      <w:pPr>
+        <w:pStyle w:val="NormalWeb"/>
+        <w:spacing w:before="0" w:beforeAutospacing="0" w:after="0" w:afterAutospacing="0"/>
+        <w:rPr>
+          <w:sz w:val="40"/>
+          <w:szCs w:val="40"/>
+        </w:rPr>
+      </w:pPr>
+      <w:r>
+        <w:rPr>
+          <w:sz w:val="40"/>
+          <w:szCs w:val="40"/>
+        </w:rPr>
+        <w:t> </w:t>
+      </w:r>
+    </w:p>
+    <w:p>
+      <w:pPr>
+        <w:pStyle w:val="NormalWeb"/>
+        <w:spacing w:before="0" w:beforeAutospacing="0" w:after="0" w:afterAutospacing="0"/>
+        <w:rPr>
+          <w:sz w:val="28"/>
+          <w:szCs w:val="28"/>
+        </w:rPr>
+      </w:pPr>
+      <w:r>
+        <w:rPr>
+          <w:b/>
+          <w:bCs/>
+          <w:sz w:val="28"/>
+          <w:szCs w:val="28"/>
+        </w:rPr>
+        <w:t>Selecione a tabela de roteamento &gt; Associações de sub-rede &gt; Editar associações de sub-rede</w:t>
+      </w:r>
+    </w:p>
+    <w:p>
+      <w:pPr>
+        <w:pStyle w:val="NormalWeb"/>
+        <w:spacing w:before="0" w:beforeAutospacing="0" w:after="0" w:afterAutospacing="0"/>
+        <w:rPr>
+          <w:sz w:val="28"/>
+          <w:szCs w:val="28"/>
+        </w:rPr>
+      </w:pPr>
+      <w:r>
+        <w:rPr>
+          <w:sz w:val="28"/>
+          <w:szCs w:val="28"/>
+        </w:rPr>
+        <w:t> </w:t>
+      </w:r>
+    </w:p>
+    <w:p>
+      <w:pPr>
+        <w:pStyle w:val="NormalWeb"/>
+        <w:spacing w:before="0" w:beforeAutospacing="0" w:after="0" w:afterAutospacing="0"/>
+        <w:rPr>
+          <w:sz w:val="28"/>
+          <w:szCs w:val="28"/>
+        </w:rPr>
+      </w:pPr>
+      <w:r>
+        <w:rPr>
+          <w:noProof/>
+          <w:sz w:val="28"/>
+          <w:szCs w:val="28"/>
+        </w:rPr>
+        <w:drawing>
+          <wp:inline distT="0" distB="0" distL="0" distR="0">
+            <wp:extent cx="8458200" cy="2828925"/>
+            <wp:effectExtent l="0" t="0" r="0" b="9525"/>
+            <wp:docPr id="12" name="Imagem 12"/>
+            <wp:cNvGraphicFramePr>
+              <a:graphicFrameLocks xmlns:a="http://schemas.openxmlformats.org/drawingml/2006/main" noChangeAspect="1"/>
+            </wp:cNvGraphicFramePr>
+            <a:graphic xmlns:a="http://schemas.openxmlformats.org/drawingml/2006/main">
+              <a:graphicData uri="http://schemas.openxmlformats.org/drawingml/2006/picture">
+                <pic:pic xmlns:pic="http://schemas.openxmlformats.org/drawingml/2006/picture">
+                  <pic:nvPicPr>
+                    <pic:cNvPr id="0" name="Picture 12"/>
+                    <pic:cNvPicPr>
+                      <a:picLocks noChangeAspect="1" noChangeArrowheads="1"/>
+                    </pic:cNvPicPr>
+                  </pic:nvPicPr>
+                  <pic:blipFill>
+                    <a:blip r:embed="rId16">
+                      <a:extLst>
+                        <a:ext uri="{28A0092B-C50C-407E-A947-70E740481C1C}">
+                          <a14:useLocalDpi xmlns:a14="http://schemas.microsoft.com/office/drawing/2010/main" val="0"/>
+                        </a:ext>
+                      </a:extLst>
+                    </a:blip>
+                    <a:srcRect/>
+                    <a:stretch>
+                      <a:fillRect/>
+                    </a:stretch>
+                  </pic:blipFill>
+                  <pic:spPr bwMode="auto">
+                    <a:xfrm>
+                      <a:off x="0" y="0"/>
+                      <a:ext cx="8458200" cy="2828925"/>
+                    </a:xfrm>
+                    <a:prstGeom prst="rect">
+                      <a:avLst/>
+                    </a:prstGeom>
+                    <a:noFill/>
+                    <a:ln>
+                      <a:noFill/>
+                    </a:ln>
+                  </pic:spPr>
+                </pic:pic>
+              </a:graphicData>
+            </a:graphic>
+          </wp:inline>
+        </w:drawing>
+      </w:r>
+    </w:p>
+    <w:p>
+      <w:pPr>
+        <w:pStyle w:val="NormalWeb"/>
+        <w:spacing w:before="0" w:beforeAutospacing="0" w:after="0" w:afterAutospacing="0"/>
+        <w:rPr>
+          <w:sz w:val="28"/>
+          <w:szCs w:val="28"/>
+        </w:rPr>
+      </w:pPr>
+      <w:r>
+        <w:rPr>
+          <w:sz w:val="28"/>
+          <w:szCs w:val="28"/>
+        </w:rPr>
+        <w:t> </w:t>
+      </w:r>
+    </w:p>
+    <w:p>
+      <w:pPr>
+        <w:pStyle w:val="NormalWeb"/>
+        <w:spacing w:before="0" w:beforeAutospacing="0" w:after="0" w:afterAutospacing="0"/>
+        <w:rPr>
+          <w:sz w:val="28"/>
+          <w:szCs w:val="28"/>
+        </w:rPr>
+      </w:pPr>
+      <w:r>
+        <w:rPr>
+          <w:b/>
+          <w:bCs/>
+          <w:sz w:val="28"/>
+          <w:szCs w:val="28"/>
+        </w:rPr>
+        <w:t>Associe as sub-redes que contem ip públicos a tabela de roteamento que foi selecionada para associar elas</w:t>
+      </w:r>
+    </w:p>
+    <w:p>
+      <w:pPr>
+        <w:pStyle w:val="NormalWeb"/>
+        <w:spacing w:before="0" w:beforeAutospacing="0" w:after="0" w:afterAutospacing="0"/>
+        <w:rPr>
+          <w:sz w:val="28"/>
+          <w:szCs w:val="28"/>
+        </w:rPr>
+      </w:pPr>
+      <w:r>
+        <w:rPr>
+          <w:sz w:val="28"/>
+          <w:szCs w:val="28"/>
+        </w:rPr>
+        <w:t> </w:t>
+      </w:r>
+    </w:p>
+    <w:p>
+      <w:pPr>
+        <w:pStyle w:val="NormalWeb"/>
+        <w:spacing w:before="0" w:beforeAutospacing="0" w:after="0" w:afterAutospacing="0"/>
+        <w:rPr>
+          <w:sz w:val="28"/>
+          <w:szCs w:val="28"/>
+        </w:rPr>
+      </w:pPr>
+      <w:r>
+        <w:rPr>
+          <w:sz w:val="28"/>
+          <w:szCs w:val="28"/>
+        </w:rPr>
+        <w:t> </w:t>
+      </w:r>
+    </w:p>
+    <w:p>
+      <w:pPr>
+        <w:pStyle w:val="NormalWeb"/>
+        <w:spacing w:before="0" w:beforeAutospacing="0" w:after="0" w:afterAutospacing="0"/>
+        <w:rPr>
+          <w:sz w:val="28"/>
+          <w:szCs w:val="28"/>
+        </w:rPr>
+      </w:pPr>
+      <w:r>
+        <w:rPr>
+          <w:noProof/>
+          <w:sz w:val="28"/>
+          <w:szCs w:val="28"/>
+        </w:rPr>
+        <w:drawing>
+          <wp:inline distT="0" distB="0" distL="0" distR="0">
+            <wp:extent cx="11039475" cy="3829050"/>
+            <wp:effectExtent l="0" t="0" r="9525" b="0"/>
+            <wp:docPr id="13" name="Imagem 13"/>
+            <wp:cNvGraphicFramePr>
+              <a:graphicFrameLocks xmlns:a="http://schemas.openxmlformats.org/drawingml/2006/main" noChangeAspect="1"/>
+            </wp:cNvGraphicFramePr>
+            <a:graphic xmlns:a="http://schemas.openxmlformats.org/drawingml/2006/main">
+              <a:graphicData uri="http://schemas.openxmlformats.org/drawingml/2006/picture">
+                <pic:pic xmlns:pic="http://schemas.openxmlformats.org/drawingml/2006/picture">
+                  <pic:nvPicPr>
+                    <pic:cNvPr id="0" name="Picture 13"/>
+                    <pic:cNvPicPr>
+                      <a:picLocks noChangeAspect="1" noChangeArrowheads="1"/>
+                    </pic:cNvPicPr>
+                  </pic:nvPicPr>
+                  <pic:blipFill>
+                    <a:blip r:embed="rId17">
+                      <a:extLst>
+                        <a:ext uri="{28A0092B-C50C-407E-A947-70E740481C1C}">
+                          <a14:useLocalDpi xmlns:a14="http://schemas.microsoft.com/office/drawing/2010/main" val="0"/>
+                        </a:ext>
+                      </a:extLst>
+                    </a:blip>
+                    <a:srcRect/>
+                    <a:stretch>
+                      <a:fillRect/>
+                    </a:stretch>
+                  </pic:blipFill>
+                  <pic:spPr bwMode="auto">
+                    <a:xfrm>
+                      <a:off x="0" y="0"/>
+                      <a:ext cx="11039475" cy="3829050"/>
+                    </a:xfrm>
+                    <a:prstGeom prst="rect">
+                      <a:avLst/>
+                    </a:prstGeom>
+                    <a:noFill/>
+                    <a:ln>
+                      <a:noFill/>
+                    </a:ln>
+                  </pic:spPr>
+                </pic:pic>
+              </a:graphicData>
+            </a:graphic>
+          </wp:inline>
+        </w:drawing>
+      </w:r>
+    </w:p>
+    <w:p>
+      <w:pPr>
+        <w:pStyle w:val="NormalWeb"/>
+        <w:spacing w:before="0" w:beforeAutospacing="0" w:after="0" w:afterAutospacing="0"/>
+        <w:rPr>
+          <w:sz w:val="28"/>
+          <w:szCs w:val="28"/>
+        </w:rPr>
+      </w:pPr>
+      <w:r>
+        <w:rPr>
+          <w:sz w:val="28"/>
+          <w:szCs w:val="28"/>
+        </w:rPr>
+        <w:t> </w:t>
+      </w:r>
+    </w:p>
+    <w:p>
+      <w:pPr>
+        <w:pStyle w:val="NormalWeb"/>
+        <w:spacing w:before="0" w:beforeAutospacing="0" w:after="0" w:afterAutospacing="0"/>
+        <w:rPr>
+          <w:sz w:val="28"/>
+          <w:szCs w:val="28"/>
+        </w:rPr>
+      </w:pPr>
+      <w:r>
+        <w:rPr>
+          <w:sz w:val="28"/>
+          <w:szCs w:val="28"/>
+        </w:rPr>
+        <w:t> </w:t>
+      </w:r>
+    </w:p>
+    <w:p>
+      <w:pPr>
+        <w:pStyle w:val="NormalWeb"/>
+        <w:spacing w:before="0" w:beforeAutospacing="0" w:after="0" w:afterAutospacing="0"/>
+        <w:rPr>
+          <w:sz w:val="28"/>
+          <w:szCs w:val="28"/>
+        </w:rPr>
+      </w:pPr>
+      <w:r>
+        <w:rPr>
+          <w:b/>
+          <w:bCs/>
+          <w:sz w:val="28"/>
+          <w:szCs w:val="28"/>
+        </w:rPr>
+        <w:t xml:space="preserve">O mesmo serve para as tabelas </w:t>
+      </w:r>
+      <w:r>
+        <w:rPr>
+          <w:b/>
+          <w:bCs/>
+          <w:sz w:val="28"/>
+          <w:szCs w:val="28"/>
+        </w:rPr>
+        <w:t>de roteamento para as sub-redes privadas</w:t>
+      </w:r>
+    </w:p>
+    <w:p>
+      <w:pPr>
+        <w:pStyle w:val="NormalWeb"/>
+        <w:spacing w:before="0" w:beforeAutospacing="0" w:after="0" w:afterAutospacing="0"/>
+        <w:rPr>
+          <w:sz w:val="28"/>
+          <w:szCs w:val="28"/>
+        </w:rPr>
+      </w:pPr>
+      <w:r>
+        <w:rPr>
+          <w:sz w:val="28"/>
+          <w:szCs w:val="28"/>
+        </w:rPr>
+        <w:t> </w:t>
+      </w:r>
+    </w:p>
+    <w:p>
+      <w:pPr>
+        <w:pStyle w:val="NormalWeb"/>
+        <w:spacing w:before="0" w:beforeAutospacing="0" w:after="0" w:afterAutospacing="0"/>
+        <w:rPr>
+          <w:sz w:val="28"/>
+          <w:szCs w:val="28"/>
+        </w:rPr>
+      </w:pPr>
+      <w:r>
+        <w:rPr>
+          <w:sz w:val="28"/>
+          <w:szCs w:val="28"/>
+        </w:rPr>
+        <w:t> </w:t>
+      </w:r>
+    </w:p>
+    <w:p>
+      <w:pPr>
+        <w:pStyle w:val="NormalWeb"/>
+        <w:spacing w:before="0" w:beforeAutospacing="0" w:after="0" w:afterAutospacing="0"/>
+        <w:rPr>
+          <w:sz w:val="28"/>
+          <w:szCs w:val="28"/>
+        </w:rPr>
+      </w:pPr>
+      <w:r>
+        <w:rPr>
+          <w:sz w:val="28"/>
+          <w:szCs w:val="28"/>
+        </w:rPr>
+        <w:t> </w:t>
+      </w:r>
+    </w:p>
+    <w:p>
+      <w:pPr>
+        <w:pStyle w:val="NormalWeb"/>
+        <w:spacing w:before="0" w:beforeAutospacing="0" w:after="0" w:afterAutospacing="0"/>
+        <w:rPr>
+          <w:sz w:val="28"/>
+          <w:szCs w:val="28"/>
+        </w:rPr>
+      </w:pPr>
+      <w:r>
+        <w:rPr>
+          <w:sz w:val="28"/>
+          <w:szCs w:val="28"/>
+        </w:rPr>
+        <w:t> </w:t>
+      </w:r>
+    </w:p>
     <w:sectPr>
       <w:pgSz w:w="11906" w:h="16838"/>
       <w:pgMar w:top="1417" w:right="1701" w:bottom="1417" w:left="1701" w:header="708" w:footer="708" w:gutter="0"/>
@@ -1974,9 +2909,9 @@
 <file path=word/numbering.xml><?xml version="1.0" encoding="utf-8"?>
 <w:numbering xmlns:wpc="http://schemas.microsoft.com/office/word/2010/wordprocessingCanvas" xmlns:cx="http://schemas.microsoft.com/office/drawing/2014/chartex" xmlns:cx1="http://schemas.microsoft.com/office/drawing/2015/9/8/chartex" xmlns:cx2="http://schemas.microsoft.com/office/drawing/2015/10/21/chartex" xmlns:cx3="http://schemas.microsoft.com/office/drawing/2016/5/9/chartex" xmlns:cx4="http://schemas.microsoft.com/office/drawing/2016/5/10/chartex" xmlns:cx5="http://schemas.microsoft.com/office/drawing/2016/5/11/chartex" xmlns:cx6="http://schemas.microsoft.com/office/drawing/2016/5/12/chartex" xmlns:cx7="http://schemas.microsoft.com/office/drawing/2016/5/13/chartex" xmlns:cx8="http://schemas.microsoft.com/office/drawing/2016/5/14/chartex" xmlns:mc="http://schemas.openxmlformats.org/markup-compatibility/2006" xmlns:aink="http://schemas.microsoft.com/office/drawing/2016/ink" xmlns:am3d="http://schemas.microsoft.com/office/drawing/2017/model3d" xmlns:o="urn:schemas-microsoft-com:office:office" xmlns:oel="http://schemas.microsoft.com/office/2019/extlst" xmlns:r="http://schemas.openxmlformats.org/officeDocument/2006/relationships" xmlns:m="http://schemas.openxmlformats.org/officeDocument/2006/math" xmlns:v="urn:schemas-microsoft-com:vml" xmlns:wp14="http://schemas.microsoft.com/office/word/2010/wordprocessingDrawing" xmlns:wp="http://schemas.openxmlformats.org/drawingml/2006/wordprocessingDrawing" xmlns:w10="urn:schemas-microsoft-com:office:word" xmlns:w="http://schemas.openxmlformats.org/wordprocessingml/2006/main" xmlns:w14="http://schemas.microsoft.com/office/word/2010/wordml" xmlns:w15="http://schemas.microsoft.com/office/word/2012/wordml" xmlns:w16cex="http://schemas.microsoft.com/office/word/2018/wordml/cex" xmlns:w16cid="http://schemas.microsoft.com/office/word/2016/wordml/cid" xmlns:w16="http://schemas.microsoft.com/office/word/2018/wordml" xmlns:w16sdtdh="http://schemas.microsoft.com/office/word/2020/wordml/sdtdatahash" xmlns:w16se="http://schemas.microsoft.com/office/word/2015/wordml/symex" xmlns:wpg="http://schemas.microsoft.com/office/word/2010/wordprocessingGroup" xmlns:wpi="http://schemas.microsoft.com/office/word/2010/wordprocessingInk" xmlns:wne="http://schemas.microsoft.com/office/word/2006/wordml" xmlns:wps="http://schemas.microsoft.com/office/word/2010/wordprocessingShape" mc:Ignorable="w14 w15 w16se w16cid w16 w16cex w16sdtdh wp14">
   <w:abstractNum w:abstractNumId="0" w15:restartNumberingAfterBreak="0">
-    <w:nsid w:val="011D7183"/>
+    <w:nsid w:val="092919A8"/>
     <w:multiLevelType w:val="multilevel"/>
-    <w:tmpl w:val="07A23E1C"/>
+    <w:tmpl w:val="E3EA2D12"/>
     <w:lvl w:ilvl="0">
       <w:start w:val="1"/>
       <w:numFmt w:val="bullet"/>
@@ -2123,9 +3058,158 @@
     </w:lvl>
   </w:abstractNum>
   <w:abstractNum w:abstractNumId="1" w15:restartNumberingAfterBreak="0">
-    <w:nsid w:val="158D0158"/>
+    <w:nsid w:val="42FE3A4D"/>
     <w:multiLevelType w:val="multilevel"/>
-    <w:tmpl w:val="8C7C09E8"/>
+    <w:tmpl w:val="946A2206"/>
+    <w:lvl w:ilvl="0">
+      <w:start w:val="1"/>
+      <w:numFmt w:val="bullet"/>
+      <w:lvlText w:val=""/>
+      <w:lvlJc w:val="left"/>
+      <w:pPr>
+        <w:tabs>
+          <w:tab w:val="num" w:pos="720"/>
+        </w:tabs>
+        <w:ind w:left="720" w:hanging="360"/>
+      </w:pPr>
+      <w:rPr>
+        <w:rFonts w:ascii="Symbol" w:hAnsi="Symbol" w:hint="default"/>
+        <w:sz w:val="20"/>
+      </w:rPr>
+    </w:lvl>
+    <w:lvl w:ilvl="1">
+      <w:start w:val="1"/>
+      <w:numFmt w:val="bullet"/>
+      <w:lvlText w:val="o"/>
+      <w:lvlJc w:val="left"/>
+      <w:pPr>
+        <w:tabs>
+          <w:tab w:val="num" w:pos="1440"/>
+        </w:tabs>
+        <w:ind w:left="1440" w:hanging="360"/>
+      </w:pPr>
+      <w:rPr>
+        <w:rFonts w:ascii="Courier New" w:hAnsi="Courier New" w:hint="default"/>
+        <w:sz w:val="20"/>
+      </w:rPr>
+    </w:lvl>
+    <w:lvl w:ilvl="2" w:tentative="1">
+      <w:start w:val="1"/>
+      <w:numFmt w:val="bullet"/>
+      <w:lvlText w:val=""/>
+      <w:lvlJc w:val="left"/>
+      <w:pPr>
+        <w:tabs>
+          <w:tab w:val="num" w:pos="2160"/>
+        </w:tabs>
+        <w:ind w:left="2160" w:hanging="360"/>
+      </w:pPr>
+      <w:rPr>
+        <w:rFonts w:ascii="Symbol" w:hAnsi="Symbol" w:hint="default"/>
+        <w:sz w:val="20"/>
+      </w:rPr>
+    </w:lvl>
+    <w:lvl w:ilvl="3" w:tentative="1">
+      <w:start w:val="1"/>
+      <w:numFmt w:val="bullet"/>
+      <w:lvlText w:val=""/>
+      <w:lvlJc w:val="left"/>
+      <w:pPr>
+        <w:tabs>
+          <w:tab w:val="num" w:pos="2880"/>
+        </w:tabs>
+        <w:ind w:left="2880" w:hanging="360"/>
+      </w:pPr>
+      <w:rPr>
+        <w:rFonts w:ascii="Symbol" w:hAnsi="Symbol" w:hint="default"/>
+        <w:sz w:val="20"/>
+      </w:rPr>
+    </w:lvl>
+    <w:lvl w:ilvl="4" w:tentative="1">
+      <w:start w:val="1"/>
+      <w:numFmt w:val="bullet"/>
+      <w:lvlText w:val=""/>
+      <w:lvlJc w:val="left"/>
+      <w:pPr>
+        <w:tabs>
+          <w:tab w:val="num" w:pos="3600"/>
+        </w:tabs>
+        <w:ind w:left="3600" w:hanging="360"/>
+      </w:pPr>
+      <w:rPr>
+        <w:rFonts w:ascii="Symbol" w:hAnsi="Symbol" w:hint="default"/>
+        <w:sz w:val="20"/>
+      </w:rPr>
+    </w:lvl>
+    <w:lvl w:ilvl="5" w:tentative="1">
+      <w:start w:val="1"/>
+      <w:numFmt w:val="bullet"/>
+      <w:lvlText w:val=""/>
+      <w:lvlJc w:val="left"/>
+      <w:pPr>
+        <w:tabs>
+          <w:tab w:val="num" w:pos="4320"/>
+        </w:tabs>
+        <w:ind w:left="4320" w:hanging="360"/>
+      </w:pPr>
+      <w:rPr>
+        <w:rFonts w:ascii="Symbol" w:hAnsi="Symbol" w:hint="default"/>
+        <w:sz w:val="20"/>
+      </w:rPr>
+    </w:lvl>
+    <w:lvl w:ilvl="6" w:tentative="1">
+      <w:start w:val="1"/>
+      <w:numFmt w:val="bullet"/>
+      <w:lvlText w:val=""/>
+      <w:lvlJc w:val="left"/>
+      <w:pPr>
+        <w:tabs>
+          <w:tab w:val="num" w:pos="5040"/>
+        </w:tabs>
+        <w:ind w:left="5040" w:hanging="360"/>
+      </w:pPr>
+      <w:rPr>
+        <w:rFonts w:ascii="Symbol" w:hAnsi="Symbol" w:hint="default"/>
+        <w:sz w:val="20"/>
+      </w:rPr>
+    </w:lvl>
+    <w:lvl w:ilvl="7" w:tentative="1">
+      <w:start w:val="1"/>
+      <w:numFmt w:val="bullet"/>
+      <w:lvlText w:val=""/>
+      <w:lvlJc w:val="left"/>
+      <w:pPr>
+        <w:tabs>
+          <w:tab w:val="num" w:pos="5760"/>
+        </w:tabs>
+        <w:ind w:left="5760" w:hanging="360"/>
+      </w:pPr>
+      <w:rPr>
+        <w:rFonts w:ascii="Symbol" w:hAnsi="Symbol" w:hint="default"/>
+        <w:sz w:val="20"/>
+      </w:rPr>
+    </w:lvl>
+    <w:lvl w:ilvl="8" w:tentative="1">
+      <w:start w:val="1"/>
+      <w:numFmt w:val="bullet"/>
+      <w:lvlText w:val=""/>
+      <w:lvlJc w:val="left"/>
+      <w:pPr>
+        <w:tabs>
+          <w:tab w:val="num" w:pos="6480"/>
+        </w:tabs>
+        <w:ind w:left="6480" w:hanging="360"/>
+      </w:pPr>
+      <w:rPr>
+        <w:rFonts w:ascii="Symbol" w:hAnsi="Symbol" w:hint="default"/>
+        <w:sz w:val="20"/>
+      </w:rPr>
+    </w:lvl>
+  </w:abstractNum>
+  <w:abstractNum w:abstractNumId="2" w15:restartNumberingAfterBreak="0">
+    <w:nsid w:val="538268FC"/>
+    <w:multiLevelType w:val="multilevel"/>
+    <w:tmpl w:val="96FEF778"/>
     <w:lvl w:ilvl="0">
       <w:start w:val="1"/>
       <w:numFmt w:val="bullet"/>
@@ -2271,10 +3355,10 @@
       </w:rPr>
     </w:lvl>
   </w:abstractNum>
-  <w:abstractNum w:abstractNumId="2" w15:restartNumberingAfterBreak="0">
-    <w:nsid w:val="58FE519A"/>
+  <w:abstractNum w:abstractNumId="3" w15:restartNumberingAfterBreak="0">
+    <w:nsid w:val="682D59D1"/>
     <w:multiLevelType w:val="multilevel"/>
-    <w:tmpl w:val="77F42C82"/>
+    <w:tmpl w:val="E5A6B9B0"/>
     <w:lvl w:ilvl="0">
       <w:start w:val="1"/>
       <w:numFmt w:val="bullet"/>
@@ -2291,10 +3375,10 @@
         <w:sz w:val="20"/>
       </w:rPr>
     </w:lvl>
-    <w:lvl w:ilvl="1">
+    <w:lvl w:ilvl="1" w:tentative="1">
       <w:start w:val="1"/>
       <w:numFmt w:val="bullet"/>
-      <w:lvlText w:val="o"/>
+      <w:lvlText w:val=""/>
       <w:lvlJc w:val="left"/>
       <w:pPr>
         <w:tabs>
@@ -2303,7 +3387,7 @@
         <w:ind w:left="1440" w:hanging="360"/>
       </w:pPr>
       <w:rPr>
-        <w:rFonts w:ascii="Courier New" w:hAnsi="Courier New" w:hint="default"/>
+        <w:rFonts w:ascii="Symbol" w:hAnsi="Symbol" w:hint="default"/>
         <w:sz w:val="20"/>
       </w:rPr>
     </w:lvl>
@@ -2420,166 +3504,17 @@
       </w:rPr>
     </w:lvl>
   </w:abstractNum>
-  <w:abstractNum w:abstractNumId="3" w15:restartNumberingAfterBreak="0">
-    <w:nsid w:val="7D8E1406"/>
-    <w:multiLevelType w:val="multilevel"/>
-    <w:tmpl w:val="B5F8580E"/>
-    <w:lvl w:ilvl="0">
-      <w:start w:val="1"/>
-      <w:numFmt w:val="bullet"/>
-      <w:lvlText w:val=""/>
-      <w:lvlJc w:val="left"/>
-      <w:pPr>
-        <w:tabs>
-          <w:tab w:val="num" w:pos="720"/>
-        </w:tabs>
-        <w:ind w:left="720" w:hanging="360"/>
-      </w:pPr>
-      <w:rPr>
-        <w:rFonts w:ascii="Symbol" w:hAnsi="Symbol" w:hint="default"/>
-        <w:sz w:val="20"/>
-      </w:rPr>
-    </w:lvl>
-    <w:lvl w:ilvl="1" w:tentative="1">
-      <w:start w:val="1"/>
-      <w:numFmt w:val="bullet"/>
-      <w:lvlText w:val=""/>
-      <w:lvlJc w:val="left"/>
-      <w:pPr>
-        <w:tabs>
-          <w:tab w:val="num" w:pos="1440"/>
-        </w:tabs>
-        <w:ind w:left="1440" w:hanging="360"/>
-      </w:pPr>
-      <w:rPr>
-        <w:rFonts w:ascii="Symbol" w:hAnsi="Symbol" w:hint="default"/>
-        <w:sz w:val="20"/>
-      </w:rPr>
-    </w:lvl>
-    <w:lvl w:ilvl="2" w:tentative="1">
-      <w:start w:val="1"/>
-      <w:numFmt w:val="bullet"/>
-      <w:lvlText w:val=""/>
-      <w:lvlJc w:val="left"/>
-      <w:pPr>
-        <w:tabs>
-          <w:tab w:val="num" w:pos="2160"/>
-        </w:tabs>
-        <w:ind w:left="2160" w:hanging="360"/>
-      </w:pPr>
-      <w:rPr>
-        <w:rFonts w:ascii="Symbol" w:hAnsi="Symbol" w:hint="default"/>
-        <w:sz w:val="20"/>
-      </w:rPr>
-    </w:lvl>
-    <w:lvl w:ilvl="3" w:tentative="1">
-      <w:start w:val="1"/>
-      <w:numFmt w:val="bullet"/>
-      <w:lvlText w:val=""/>
-      <w:lvlJc w:val="left"/>
-      <w:pPr>
-        <w:tabs>
-          <w:tab w:val="num" w:pos="2880"/>
-        </w:tabs>
-        <w:ind w:left="2880" w:hanging="360"/>
-      </w:pPr>
-      <w:rPr>
-        <w:rFonts w:ascii="Symbol" w:hAnsi="Symbol" w:hint="default"/>
-        <w:sz w:val="20"/>
-      </w:rPr>
-    </w:lvl>
-    <w:lvl w:ilvl="4" w:tentative="1">
-      <w:start w:val="1"/>
-      <w:numFmt w:val="bullet"/>
-      <w:lvlText w:val=""/>
-      <w:lvlJc w:val="left"/>
-      <w:pPr>
-        <w:tabs>
-          <w:tab w:val="num" w:pos="3600"/>
-        </w:tabs>
-        <w:ind w:left="3600" w:hanging="360"/>
-      </w:pPr>
-      <w:rPr>
-        <w:rFonts w:ascii="Symbol" w:hAnsi="Symbol" w:hint="default"/>
-        <w:sz w:val="20"/>
-      </w:rPr>
-    </w:lvl>
-    <w:lvl w:ilvl="5" w:tentative="1">
-      <w:start w:val="1"/>
-      <w:numFmt w:val="bullet"/>
-      <w:lvlText w:val=""/>
-      <w:lvlJc w:val="left"/>
-      <w:pPr>
-        <w:tabs>
-          <w:tab w:val="num" w:pos="4320"/>
-        </w:tabs>
-        <w:ind w:left="4320" w:hanging="360"/>
-      </w:pPr>
-      <w:rPr>
-        <w:rFonts w:ascii="Symbol" w:hAnsi="Symbol" w:hint="default"/>
-        <w:sz w:val="20"/>
-      </w:rPr>
-    </w:lvl>
-    <w:lvl w:ilvl="6" w:tentative="1">
-      <w:start w:val="1"/>
-      <w:numFmt w:val="bullet"/>
-      <w:lvlText w:val=""/>
-      <w:lvlJc w:val="left"/>
-      <w:pPr>
-        <w:tabs>
-          <w:tab w:val="num" w:pos="5040"/>
-        </w:tabs>
-        <w:ind w:left="5040" w:hanging="360"/>
-      </w:pPr>
-      <w:rPr>
-        <w:rFonts w:ascii="Symbol" w:hAnsi="Symbol" w:hint="default"/>
-        <w:sz w:val="20"/>
-      </w:rPr>
-    </w:lvl>
-    <w:lvl w:ilvl="7" w:tentative="1">
-      <w:start w:val="1"/>
-      <w:numFmt w:val="bullet"/>
-      <w:lvlText w:val=""/>
-      <w:lvlJc w:val="left"/>
-      <w:pPr>
-        <w:tabs>
-          <w:tab w:val="num" w:pos="5760"/>
-        </w:tabs>
-        <w:ind w:left="5760" w:hanging="360"/>
-      </w:pPr>
-      <w:rPr>
-        <w:rFonts w:ascii="Symbol" w:hAnsi="Symbol" w:hint="default"/>
-        <w:sz w:val="20"/>
-      </w:rPr>
-    </w:lvl>
-    <w:lvl w:ilvl="8" w:tentative="1">
-      <w:start w:val="1"/>
-      <w:numFmt w:val="bullet"/>
-      <w:lvlText w:val=""/>
-      <w:lvlJc w:val="left"/>
-      <w:pPr>
-        <w:tabs>
-          <w:tab w:val="num" w:pos="6480"/>
-        </w:tabs>
-        <w:ind w:left="6480" w:hanging="360"/>
-      </w:pPr>
-      <w:rPr>
-        <w:rFonts w:ascii="Symbol" w:hAnsi="Symbol" w:hint="default"/>
-        <w:sz w:val="20"/>
-      </w:rPr>
-    </w:lvl>
-  </w:abstractNum>
-  <w:num w:numId="1" w16cid:durableId="1970160477">
-    <w:abstractNumId w:val="2"/>
-  </w:num>
-  <w:num w:numId="2" w16cid:durableId="766855015">
+  <w:num w:numId="1" w16cid:durableId="1676490034">
     <w:abstractNumId w:val="1"/>
   </w:num>
-  <w:num w:numId="3" w16cid:durableId="1440681684">
+  <w:num w:numId="2" w16cid:durableId="1208762564">
+    <w:abstractNumId w:val="0"/>
+  </w:num>
+  <w:num w:numId="3" w16cid:durableId="341207422">
     <w:abstractNumId w:val="3"/>
   </w:num>
-  <w:num w:numId="4" w16cid:durableId="135536416">
-    <w:abstractNumId w:val="0"/>
+  <w:num w:numId="4" w16cid:durableId="939533298">
+    <w:abstractNumId w:val="2"/>
   </w:num>
 </w:numbering>
 </file>

</xml_diff>

<commit_message>
Criando conteudo: Adicionando instancias em subnets privadas e públicas/ Criando IGW ( Internet Gateway )
</commit_message>
<xml_diff>
--- a/08.ARCHITEC - VPC.docx
+++ b/08.ARCHITEC - VPC.docx
@@ -2896,6 +2896,2398 @@
         <w:t> </w:t>
       </w:r>
     </w:p>
+    <w:p>
+      <w:pPr>
+        <w:pStyle w:val="NormalWeb"/>
+        <w:spacing w:before="0" w:beforeAutospacing="0" w:after="0" w:afterAutospacing="0"/>
+        <w:rPr>
+          <w:sz w:val="28"/>
+          <w:szCs w:val="28"/>
+        </w:rPr>
+      </w:pPr>
+      <w:r>
+        <w:rPr>
+          <w:sz w:val="28"/>
+          <w:szCs w:val="28"/>
+        </w:rPr>
+        <w:t> </w:t>
+      </w:r>
+    </w:p>
+    <w:p>
+      <w:pPr>
+        <w:pStyle w:val="NormalWeb"/>
+        <w:spacing w:before="0" w:beforeAutospacing="0" w:after="0" w:afterAutospacing="0"/>
+        <w:rPr>
+          <w:sz w:val="28"/>
+          <w:szCs w:val="28"/>
+        </w:rPr>
+      </w:pPr>
+      <w:r>
+        <w:rPr>
+          <w:sz w:val="28"/>
+          <w:szCs w:val="28"/>
+        </w:rPr>
+        <w:t> </w:t>
+      </w:r>
+    </w:p>
+    <w:p>
+      <w:pPr>
+        <w:pStyle w:val="NormalWeb"/>
+        <w:spacing w:before="0" w:beforeAutospacing="0" w:after="0" w:afterAutospacing="0"/>
+        <w:rPr>
+          <w:sz w:val="40"/>
+          <w:szCs w:val="40"/>
+        </w:rPr>
+      </w:pPr>
+      <w:r>
+        <w:rPr>
+          <w:sz w:val="40"/>
+          <w:szCs w:val="40"/>
+        </w:rPr>
+        <w:t>Criando um Internet Gateway e adicionando roteamento</w:t>
+      </w:r>
+    </w:p>
+    <w:p>
+      <w:pPr>
+        <w:pStyle w:val="NormalWeb"/>
+        <w:spacing w:before="0" w:beforeAutospacing="0" w:after="0" w:afterAutospacing="0"/>
+        <w:rPr>
+          <w:rFonts w:ascii="Calibri" w:hAnsi="Calibri" w:cs="Calibri"/>
+          <w:color w:val="767676"/>
+          <w:sz w:val="20"/>
+          <w:szCs w:val="20"/>
+        </w:rPr>
+      </w:pPr>
+      <w:r>
+        <w:rPr>
+          <w:rFonts w:ascii="Calibri" w:hAnsi="Calibri" w:cs="Calibri"/>
+          <w:color w:val="767676"/>
+          <w:sz w:val="20"/>
+          <w:szCs w:val="20"/>
+        </w:rPr>
+        <w:t>quarta-feira, 14 de junho de 2023</w:t>
+      </w:r>
+    </w:p>
+    <w:p>
+      <w:pPr>
+        <w:pStyle w:val="NormalWeb"/>
+        <w:spacing w:before="0" w:beforeAutospacing="0" w:after="0" w:afterAutospacing="0"/>
+        <w:rPr>
+          <w:rFonts w:ascii="Calibri" w:hAnsi="Calibri" w:cs="Calibri"/>
+          <w:color w:val="767676"/>
+          <w:sz w:val="20"/>
+          <w:szCs w:val="20"/>
+        </w:rPr>
+      </w:pPr>
+      <w:r>
+        <w:rPr>
+          <w:rFonts w:ascii="Calibri" w:hAnsi="Calibri" w:cs="Calibri"/>
+          <w:color w:val="767676"/>
+          <w:sz w:val="20"/>
+          <w:szCs w:val="20"/>
+        </w:rPr>
+        <w:t>15:05</w:t>
+      </w:r>
+    </w:p>
+    <w:p>
+      <w:pPr>
+        <w:pStyle w:val="NormalWeb"/>
+        <w:spacing w:before="0" w:beforeAutospacing="0" w:after="0" w:afterAutospacing="0"/>
+        <w:rPr>
+          <w:sz w:val="28"/>
+          <w:szCs w:val="28"/>
+        </w:rPr>
+      </w:pPr>
+      <w:r>
+        <w:rPr>
+          <w:sz w:val="28"/>
+          <w:szCs w:val="28"/>
+        </w:rPr>
+        <w:t> </w:t>
+      </w:r>
+    </w:p>
+    <w:p>
+      <w:pPr>
+        <w:pStyle w:val="NormalWeb"/>
+        <w:spacing w:before="0" w:beforeAutospacing="0" w:after="0" w:afterAutospacing="0"/>
+        <w:rPr>
+          <w:sz w:val="28"/>
+          <w:szCs w:val="28"/>
+        </w:rPr>
+      </w:pPr>
+      <w:r>
+        <w:rPr>
+          <w:sz w:val="28"/>
+          <w:szCs w:val="28"/>
+        </w:rPr>
+        <w:t>Passo a Passo:</w:t>
+      </w:r>
+    </w:p>
+    <w:p>
+      <w:pPr>
+        <w:pStyle w:val="NormalWeb"/>
+        <w:spacing w:before="0" w:beforeAutospacing="0" w:after="0" w:afterAutospacing="0"/>
+        <w:rPr>
+          <w:sz w:val="28"/>
+          <w:szCs w:val="28"/>
+        </w:rPr>
+      </w:pPr>
+      <w:r>
+        <w:rPr>
+          <w:sz w:val="28"/>
+          <w:szCs w:val="28"/>
+        </w:rPr>
+        <w:t> </w:t>
+      </w:r>
+    </w:p>
+    <w:p>
+      <w:pPr>
+        <w:pStyle w:val="NormalWeb"/>
+        <w:spacing w:before="0" w:beforeAutospacing="0" w:after="0" w:afterAutospacing="0"/>
+        <w:rPr>
+          <w:sz w:val="28"/>
+          <w:szCs w:val="28"/>
+        </w:rPr>
+      </w:pPr>
+      <w:r>
+        <w:rPr>
+          <w:sz w:val="28"/>
+          <w:szCs w:val="28"/>
+        </w:rPr>
+        <w:t xml:space="preserve">VPC &gt; Internet Gateways &gt; Criar gateway da internet </w:t>
+      </w:r>
+    </w:p>
+    <w:p>
+      <w:pPr>
+        <w:pStyle w:val="NormalWeb"/>
+        <w:spacing w:before="0" w:beforeAutospacing="0" w:after="0" w:afterAutospacing="0"/>
+        <w:rPr>
+          <w:sz w:val="28"/>
+          <w:szCs w:val="28"/>
+        </w:rPr>
+      </w:pPr>
+      <w:r>
+        <w:rPr>
+          <w:sz w:val="28"/>
+          <w:szCs w:val="28"/>
+        </w:rPr>
+        <w:t> </w:t>
+      </w:r>
+    </w:p>
+    <w:p>
+      <w:pPr>
+        <w:pStyle w:val="NormalWeb"/>
+        <w:spacing w:before="0" w:beforeAutospacing="0" w:after="0" w:afterAutospacing="0"/>
+        <w:rPr>
+          <w:sz w:val="28"/>
+          <w:szCs w:val="28"/>
+        </w:rPr>
+      </w:pPr>
+      <w:r>
+        <w:rPr>
+          <w:noProof/>
+          <w:sz w:val="28"/>
+          <w:szCs w:val="28"/>
+        </w:rPr>
+        <w:drawing>
+          <wp:inline distT="0" distB="0" distL="0" distR="0">
+            <wp:extent cx="7286625" cy="4457700"/>
+            <wp:effectExtent l="0" t="0" r="9525" b="0"/>
+            <wp:docPr id="14" name="Imagem 14"/>
+            <wp:cNvGraphicFramePr>
+              <a:graphicFrameLocks xmlns:a="http://schemas.openxmlformats.org/drawingml/2006/main" noChangeAspect="1"/>
+            </wp:cNvGraphicFramePr>
+            <a:graphic xmlns:a="http://schemas.openxmlformats.org/drawingml/2006/main">
+              <a:graphicData uri="http://schemas.openxmlformats.org/drawingml/2006/picture">
+                <pic:pic xmlns:pic="http://schemas.openxmlformats.org/drawingml/2006/picture">
+                  <pic:nvPicPr>
+                    <pic:cNvPr id="0" name="Picture 14"/>
+                    <pic:cNvPicPr>
+                      <a:picLocks noChangeAspect="1" noChangeArrowheads="1"/>
+                    </pic:cNvPicPr>
+                  </pic:nvPicPr>
+                  <pic:blipFill>
+                    <a:blip r:embed="rId18">
+                      <a:extLst>
+                        <a:ext uri="{28A0092B-C50C-407E-A947-70E740481C1C}">
+                          <a14:useLocalDpi xmlns:a14="http://schemas.microsoft.com/office/drawing/2010/main" val="0"/>
+                        </a:ext>
+                      </a:extLst>
+                    </a:blip>
+                    <a:srcRect/>
+                    <a:stretch>
+                      <a:fillRect/>
+                    </a:stretch>
+                  </pic:blipFill>
+                  <pic:spPr bwMode="auto">
+                    <a:xfrm>
+                      <a:off x="0" y="0"/>
+                      <a:ext cx="7286625" cy="4457700"/>
+                    </a:xfrm>
+                    <a:prstGeom prst="rect">
+                      <a:avLst/>
+                    </a:prstGeom>
+                    <a:noFill/>
+                    <a:ln>
+                      <a:noFill/>
+                    </a:ln>
+                  </pic:spPr>
+                </pic:pic>
+              </a:graphicData>
+            </a:graphic>
+          </wp:inline>
+        </w:drawing>
+      </w:r>
+    </w:p>
+    <w:p>
+      <w:pPr>
+        <w:pStyle w:val="NormalWeb"/>
+        <w:spacing w:before="0" w:beforeAutospacing="0" w:after="0" w:afterAutospacing="0"/>
+        <w:rPr>
+          <w:sz w:val="28"/>
+          <w:szCs w:val="28"/>
+        </w:rPr>
+      </w:pPr>
+      <w:r>
+        <w:rPr>
+          <w:sz w:val="28"/>
+          <w:szCs w:val="28"/>
+        </w:rPr>
+        <w:t> </w:t>
+      </w:r>
+    </w:p>
+    <w:p>
+      <w:pPr>
+        <w:pStyle w:val="NormalWeb"/>
+        <w:spacing w:before="0" w:beforeAutospacing="0" w:after="0" w:afterAutospacing="0"/>
+        <w:rPr>
+          <w:sz w:val="40"/>
+          <w:szCs w:val="40"/>
+        </w:rPr>
+      </w:pPr>
+      <w:r>
+        <w:rPr>
+          <w:b/>
+          <w:bCs/>
+          <w:sz w:val="40"/>
+          <w:szCs w:val="40"/>
+        </w:rPr>
+        <w:t>Conectando a tabela de roteamento ao IGW ( Internet Gateway )</w:t>
+      </w:r>
+    </w:p>
+    <w:p>
+      <w:pPr>
+        <w:pStyle w:val="NormalWeb"/>
+        <w:spacing w:before="0" w:beforeAutospacing="0" w:after="0" w:afterAutospacing="0"/>
+        <w:rPr>
+          <w:sz w:val="28"/>
+          <w:szCs w:val="28"/>
+        </w:rPr>
+      </w:pPr>
+      <w:r>
+        <w:rPr>
+          <w:noProof/>
+          <w:sz w:val="28"/>
+          <w:szCs w:val="28"/>
+        </w:rPr>
+        <w:drawing>
+          <wp:inline distT="0" distB="0" distL="0" distR="0">
+            <wp:extent cx="8753475" cy="3609975"/>
+            <wp:effectExtent l="0" t="0" r="9525" b="9525"/>
+            <wp:docPr id="15" name="Imagem 15"/>
+            <wp:cNvGraphicFramePr>
+              <a:graphicFrameLocks xmlns:a="http://schemas.openxmlformats.org/drawingml/2006/main" noChangeAspect="1"/>
+            </wp:cNvGraphicFramePr>
+            <a:graphic xmlns:a="http://schemas.openxmlformats.org/drawingml/2006/main">
+              <a:graphicData uri="http://schemas.openxmlformats.org/drawingml/2006/picture">
+                <pic:pic xmlns:pic="http://schemas.openxmlformats.org/drawingml/2006/picture">
+                  <pic:nvPicPr>
+                    <pic:cNvPr id="0" name="Picture 15"/>
+                    <pic:cNvPicPr>
+                      <a:picLocks noChangeAspect="1" noChangeArrowheads="1"/>
+                    </pic:cNvPicPr>
+                  </pic:nvPicPr>
+                  <pic:blipFill>
+                    <a:blip r:embed="rId19">
+                      <a:extLst>
+                        <a:ext uri="{28A0092B-C50C-407E-A947-70E740481C1C}">
+                          <a14:useLocalDpi xmlns:a14="http://schemas.microsoft.com/office/drawing/2010/main" val="0"/>
+                        </a:ext>
+                      </a:extLst>
+                    </a:blip>
+                    <a:srcRect/>
+                    <a:stretch>
+                      <a:fillRect/>
+                    </a:stretch>
+                  </pic:blipFill>
+                  <pic:spPr bwMode="auto">
+                    <a:xfrm>
+                      <a:off x="0" y="0"/>
+                      <a:ext cx="8753475" cy="3609975"/>
+                    </a:xfrm>
+                    <a:prstGeom prst="rect">
+                      <a:avLst/>
+                    </a:prstGeom>
+                    <a:noFill/>
+                    <a:ln>
+                      <a:noFill/>
+                    </a:ln>
+                  </pic:spPr>
+                </pic:pic>
+              </a:graphicData>
+            </a:graphic>
+          </wp:inline>
+        </w:drawing>
+      </w:r>
+    </w:p>
+    <w:p>
+      <w:pPr>
+        <w:pStyle w:val="NormalWeb"/>
+        <w:spacing w:before="0" w:beforeAutospacing="0" w:after="0" w:afterAutospacing="0"/>
+        <w:rPr>
+          <w:sz w:val="28"/>
+          <w:szCs w:val="28"/>
+        </w:rPr>
+      </w:pPr>
+      <w:r>
+        <w:rPr>
+          <w:sz w:val="28"/>
+          <w:szCs w:val="28"/>
+        </w:rPr>
+        <w:t> </w:t>
+      </w:r>
+    </w:p>
+    <w:p>
+      <w:pPr>
+        <w:pStyle w:val="NormalWeb"/>
+        <w:spacing w:before="0" w:beforeAutospacing="0" w:after="0" w:afterAutospacing="0"/>
+        <w:rPr>
+          <w:sz w:val="28"/>
+          <w:szCs w:val="28"/>
+        </w:rPr>
+      </w:pPr>
+      <w:r>
+        <w:rPr>
+          <w:noProof/>
+          <w:sz w:val="28"/>
+          <w:szCs w:val="28"/>
+        </w:rPr>
+        <w:drawing>
+          <wp:inline distT="0" distB="0" distL="0" distR="0">
+            <wp:extent cx="7724775" cy="3371850"/>
+            <wp:effectExtent l="0" t="0" r="9525" b="0"/>
+            <wp:docPr id="16" name="Imagem 16"/>
+            <wp:cNvGraphicFramePr>
+              <a:graphicFrameLocks xmlns:a="http://schemas.openxmlformats.org/drawingml/2006/main" noChangeAspect="1"/>
+            </wp:cNvGraphicFramePr>
+            <a:graphic xmlns:a="http://schemas.openxmlformats.org/drawingml/2006/main">
+              <a:graphicData uri="http://schemas.openxmlformats.org/drawingml/2006/picture">
+                <pic:pic xmlns:pic="http://schemas.openxmlformats.org/drawingml/2006/picture">
+                  <pic:nvPicPr>
+                    <pic:cNvPr id="0" name="Picture 16"/>
+                    <pic:cNvPicPr>
+                      <a:picLocks noChangeAspect="1" noChangeArrowheads="1"/>
+                    </pic:cNvPicPr>
+                  </pic:nvPicPr>
+                  <pic:blipFill>
+                    <a:blip r:embed="rId20">
+                      <a:extLst>
+                        <a:ext uri="{28A0092B-C50C-407E-A947-70E740481C1C}">
+                          <a14:useLocalDpi xmlns:a14="http://schemas.microsoft.com/office/drawing/2010/main" val="0"/>
+                        </a:ext>
+                      </a:extLst>
+                    </a:blip>
+                    <a:srcRect/>
+                    <a:stretch>
+                      <a:fillRect/>
+                    </a:stretch>
+                  </pic:blipFill>
+                  <pic:spPr bwMode="auto">
+                    <a:xfrm>
+                      <a:off x="0" y="0"/>
+                      <a:ext cx="7724775" cy="3371850"/>
+                    </a:xfrm>
+                    <a:prstGeom prst="rect">
+                      <a:avLst/>
+                    </a:prstGeom>
+                    <a:noFill/>
+                    <a:ln>
+                      <a:noFill/>
+                    </a:ln>
+                  </pic:spPr>
+                </pic:pic>
+              </a:graphicData>
+            </a:graphic>
+          </wp:inline>
+        </w:drawing>
+      </w:r>
+    </w:p>
+    <w:p>
+      <w:pPr>
+        <w:pStyle w:val="NormalWeb"/>
+        <w:spacing w:before="0" w:beforeAutospacing="0" w:after="0" w:afterAutospacing="0"/>
+        <w:rPr>
+          <w:sz w:val="28"/>
+          <w:szCs w:val="28"/>
+        </w:rPr>
+      </w:pPr>
+      <w:r>
+        <w:rPr>
+          <w:sz w:val="28"/>
+          <w:szCs w:val="28"/>
+        </w:rPr>
+        <w:t> </w:t>
+      </w:r>
+    </w:p>
+    <w:p>
+      <w:pPr>
+        <w:pStyle w:val="NormalWeb"/>
+        <w:spacing w:before="0" w:beforeAutospacing="0" w:after="0" w:afterAutospacing="0"/>
+        <w:rPr>
+          <w:sz w:val="28"/>
+          <w:szCs w:val="28"/>
+        </w:rPr>
+      </w:pPr>
+      <w:r>
+        <w:rPr>
+          <w:b/>
+          <w:bCs/>
+          <w:sz w:val="28"/>
+          <w:szCs w:val="28"/>
+        </w:rPr>
+        <w:t>Selecione a tabela de roteamento pública</w:t>
+      </w:r>
+    </w:p>
+    <w:p>
+      <w:pPr>
+        <w:pStyle w:val="NormalWeb"/>
+        <w:spacing w:before="0" w:beforeAutospacing="0" w:after="0" w:afterAutospacing="0"/>
+        <w:rPr>
+          <w:sz w:val="28"/>
+          <w:szCs w:val="28"/>
+        </w:rPr>
+      </w:pPr>
+      <w:r>
+        <w:rPr>
+          <w:sz w:val="28"/>
+          <w:szCs w:val="28"/>
+        </w:rPr>
+        <w:t> </w:t>
+      </w:r>
+    </w:p>
+    <w:p>
+      <w:pPr>
+        <w:pStyle w:val="NormalWeb"/>
+        <w:spacing w:before="0" w:beforeAutospacing="0" w:after="0" w:afterAutospacing="0"/>
+        <w:rPr>
+          <w:sz w:val="28"/>
+          <w:szCs w:val="28"/>
+        </w:rPr>
+      </w:pPr>
+      <w:r>
+        <w:rPr>
+          <w:noProof/>
+          <w:sz w:val="28"/>
+          <w:szCs w:val="28"/>
+        </w:rPr>
+        <w:drawing>
+          <wp:inline distT="0" distB="0" distL="0" distR="0">
+            <wp:extent cx="9067800" cy="1628775"/>
+            <wp:effectExtent l="0" t="0" r="0" b="9525"/>
+            <wp:docPr id="17" name="Imagem 17"/>
+            <wp:cNvGraphicFramePr>
+              <a:graphicFrameLocks xmlns:a="http://schemas.openxmlformats.org/drawingml/2006/main" noChangeAspect="1"/>
+            </wp:cNvGraphicFramePr>
+            <a:graphic xmlns:a="http://schemas.openxmlformats.org/drawingml/2006/main">
+              <a:graphicData uri="http://schemas.openxmlformats.org/drawingml/2006/picture">
+                <pic:pic xmlns:pic="http://schemas.openxmlformats.org/drawingml/2006/picture">
+                  <pic:nvPicPr>
+                    <pic:cNvPr id="0" name="Picture 17"/>
+                    <pic:cNvPicPr>
+                      <a:picLocks noChangeAspect="1" noChangeArrowheads="1"/>
+                    </pic:cNvPicPr>
+                  </pic:nvPicPr>
+                  <pic:blipFill>
+                    <a:blip r:embed="rId21">
+                      <a:extLst>
+                        <a:ext uri="{28A0092B-C50C-407E-A947-70E740481C1C}">
+                          <a14:useLocalDpi xmlns:a14="http://schemas.microsoft.com/office/drawing/2010/main" val="0"/>
+                        </a:ext>
+                      </a:extLst>
+                    </a:blip>
+                    <a:srcRect/>
+                    <a:stretch>
+                      <a:fillRect/>
+                    </a:stretch>
+                  </pic:blipFill>
+                  <pic:spPr bwMode="auto">
+                    <a:xfrm>
+                      <a:off x="0" y="0"/>
+                      <a:ext cx="9067800" cy="1628775"/>
+                    </a:xfrm>
+                    <a:prstGeom prst="rect">
+                      <a:avLst/>
+                    </a:prstGeom>
+                    <a:noFill/>
+                    <a:ln>
+                      <a:noFill/>
+                    </a:ln>
+                  </pic:spPr>
+                </pic:pic>
+              </a:graphicData>
+            </a:graphic>
+          </wp:inline>
+        </w:drawing>
+      </w:r>
+    </w:p>
+    <w:p>
+      <w:pPr>
+        <w:pStyle w:val="NormalWeb"/>
+        <w:spacing w:before="0" w:beforeAutospacing="0" w:after="0" w:afterAutospacing="0"/>
+        <w:rPr>
+          <w:sz w:val="28"/>
+          <w:szCs w:val="28"/>
+        </w:rPr>
+      </w:pPr>
+      <w:r>
+        <w:rPr>
+          <w:sz w:val="28"/>
+          <w:szCs w:val="28"/>
+        </w:rPr>
+        <w:t> </w:t>
+      </w:r>
+    </w:p>
+    <w:p>
+      <w:pPr>
+        <w:pStyle w:val="NormalWeb"/>
+        <w:spacing w:before="0" w:beforeAutospacing="0" w:after="0" w:afterAutospacing="0"/>
+        <w:rPr>
+          <w:sz w:val="28"/>
+          <w:szCs w:val="28"/>
+        </w:rPr>
+      </w:pPr>
+      <w:r>
+        <w:rPr>
+          <w:b/>
+          <w:bCs/>
+          <w:sz w:val="28"/>
+          <w:szCs w:val="28"/>
+        </w:rPr>
+        <w:t>Adicionando rota para internet p</w:t>
+      </w:r>
+      <w:r>
+        <w:rPr>
+          <w:b/>
+          <w:bCs/>
+          <w:sz w:val="28"/>
+          <w:szCs w:val="28"/>
+        </w:rPr>
+        <w:t>ela tabela de roteamento para o IGW</w:t>
+      </w:r>
+    </w:p>
+    <w:p>
+      <w:pPr>
+        <w:pStyle w:val="NormalWeb"/>
+        <w:spacing w:before="0" w:beforeAutospacing="0" w:after="0" w:afterAutospacing="0"/>
+        <w:rPr>
+          <w:sz w:val="28"/>
+          <w:szCs w:val="28"/>
+        </w:rPr>
+      </w:pPr>
+      <w:r>
+        <w:rPr>
+          <w:sz w:val="28"/>
+          <w:szCs w:val="28"/>
+        </w:rPr>
+        <w:t> </w:t>
+      </w:r>
+    </w:p>
+    <w:p>
+      <w:pPr>
+        <w:pStyle w:val="NormalWeb"/>
+        <w:spacing w:before="0" w:beforeAutospacing="0" w:after="0" w:afterAutospacing="0"/>
+        <w:rPr>
+          <w:sz w:val="28"/>
+          <w:szCs w:val="28"/>
+        </w:rPr>
+      </w:pPr>
+      <w:r>
+        <w:rPr>
+          <w:noProof/>
+          <w:sz w:val="28"/>
+          <w:szCs w:val="28"/>
+        </w:rPr>
+        <w:drawing>
+          <wp:inline distT="0" distB="0" distL="0" distR="0">
+            <wp:extent cx="8610600" cy="2581275"/>
+            <wp:effectExtent l="0" t="0" r="0" b="9525"/>
+            <wp:docPr id="18" name="Imagem 18"/>
+            <wp:cNvGraphicFramePr>
+              <a:graphicFrameLocks xmlns:a="http://schemas.openxmlformats.org/drawingml/2006/main" noChangeAspect="1"/>
+            </wp:cNvGraphicFramePr>
+            <a:graphic xmlns:a="http://schemas.openxmlformats.org/drawingml/2006/main">
+              <a:graphicData uri="http://schemas.openxmlformats.org/drawingml/2006/picture">
+                <pic:pic xmlns:pic="http://schemas.openxmlformats.org/drawingml/2006/picture">
+                  <pic:nvPicPr>
+                    <pic:cNvPr id="0" name="Picture 18"/>
+                    <pic:cNvPicPr>
+                      <a:picLocks noChangeAspect="1" noChangeArrowheads="1"/>
+                    </pic:cNvPicPr>
+                  </pic:nvPicPr>
+                  <pic:blipFill>
+                    <a:blip r:embed="rId22">
+                      <a:extLst>
+                        <a:ext uri="{28A0092B-C50C-407E-A947-70E740481C1C}">
+                          <a14:useLocalDpi xmlns:a14="http://schemas.microsoft.com/office/drawing/2010/main" val="0"/>
+                        </a:ext>
+                      </a:extLst>
+                    </a:blip>
+                    <a:srcRect/>
+                    <a:stretch>
+                      <a:fillRect/>
+                    </a:stretch>
+                  </pic:blipFill>
+                  <pic:spPr bwMode="auto">
+                    <a:xfrm>
+                      <a:off x="0" y="0"/>
+                      <a:ext cx="8610600" cy="2581275"/>
+                    </a:xfrm>
+                    <a:prstGeom prst="rect">
+                      <a:avLst/>
+                    </a:prstGeom>
+                    <a:noFill/>
+                    <a:ln>
+                      <a:noFill/>
+                    </a:ln>
+                  </pic:spPr>
+                </pic:pic>
+              </a:graphicData>
+            </a:graphic>
+          </wp:inline>
+        </w:drawing>
+      </w:r>
+    </w:p>
+    <w:p>
+      <w:pPr>
+        <w:pStyle w:val="NormalWeb"/>
+        <w:spacing w:before="0" w:beforeAutospacing="0" w:after="0" w:afterAutospacing="0"/>
+        <w:rPr>
+          <w:sz w:val="28"/>
+          <w:szCs w:val="28"/>
+        </w:rPr>
+      </w:pPr>
+      <w:r>
+        <w:rPr>
+          <w:sz w:val="28"/>
+          <w:szCs w:val="28"/>
+        </w:rPr>
+        <w:t> </w:t>
+      </w:r>
+    </w:p>
+    <w:p>
+      <w:pPr>
+        <w:pStyle w:val="NormalWeb"/>
+        <w:spacing w:before="0" w:beforeAutospacing="0" w:after="0" w:afterAutospacing="0"/>
+        <w:rPr>
+          <w:sz w:val="28"/>
+          <w:szCs w:val="28"/>
+        </w:rPr>
+      </w:pPr>
+      <w:r>
+        <w:rPr>
+          <w:noProof/>
+          <w:sz w:val="28"/>
+          <w:szCs w:val="28"/>
+        </w:rPr>
+        <w:drawing>
+          <wp:inline distT="0" distB="0" distL="0" distR="0">
+            <wp:extent cx="10753725" cy="2552700"/>
+            <wp:effectExtent l="0" t="0" r="9525" b="0"/>
+            <wp:docPr id="19" name="Imagem 19"/>
+            <wp:cNvGraphicFramePr>
+              <a:graphicFrameLocks xmlns:a="http://schemas.openxmlformats.org/drawingml/2006/main" noChangeAspect="1"/>
+            </wp:cNvGraphicFramePr>
+            <a:graphic xmlns:a="http://schemas.openxmlformats.org/drawingml/2006/main">
+              <a:graphicData uri="http://schemas.openxmlformats.org/drawingml/2006/picture">
+                <pic:pic xmlns:pic="http://schemas.openxmlformats.org/drawingml/2006/picture">
+                  <pic:nvPicPr>
+                    <pic:cNvPr id="0" name="Picture 19"/>
+                    <pic:cNvPicPr>
+                      <a:picLocks noChangeAspect="1" noChangeArrowheads="1"/>
+                    </pic:cNvPicPr>
+                  </pic:nvPicPr>
+                  <pic:blipFill>
+                    <a:blip r:embed="rId23">
+                      <a:extLst>
+                        <a:ext uri="{28A0092B-C50C-407E-A947-70E740481C1C}">
+                          <a14:useLocalDpi xmlns:a14="http://schemas.microsoft.com/office/drawing/2010/main" val="0"/>
+                        </a:ext>
+                      </a:extLst>
+                    </a:blip>
+                    <a:srcRect/>
+                    <a:stretch>
+                      <a:fillRect/>
+                    </a:stretch>
+                  </pic:blipFill>
+                  <pic:spPr bwMode="auto">
+                    <a:xfrm>
+                      <a:off x="0" y="0"/>
+                      <a:ext cx="10753725" cy="2552700"/>
+                    </a:xfrm>
+                    <a:prstGeom prst="rect">
+                      <a:avLst/>
+                    </a:prstGeom>
+                    <a:noFill/>
+                    <a:ln>
+                      <a:noFill/>
+                    </a:ln>
+                  </pic:spPr>
+                </pic:pic>
+              </a:graphicData>
+            </a:graphic>
+          </wp:inline>
+        </w:drawing>
+      </w:r>
+    </w:p>
+    <w:p>
+      <w:pPr>
+        <w:pStyle w:val="NormalWeb"/>
+        <w:spacing w:before="0" w:beforeAutospacing="0" w:after="0" w:afterAutospacing="0"/>
+        <w:rPr>
+          <w:sz w:val="28"/>
+          <w:szCs w:val="28"/>
+        </w:rPr>
+      </w:pPr>
+      <w:r>
+        <w:rPr>
+          <w:sz w:val="28"/>
+          <w:szCs w:val="28"/>
+        </w:rPr>
+        <w:t> </w:t>
+      </w:r>
+    </w:p>
+    <w:p>
+      <w:pPr>
+        <w:pStyle w:val="NormalWeb"/>
+        <w:spacing w:before="0" w:beforeAutospacing="0" w:after="0" w:afterAutospacing="0"/>
+        <w:rPr>
+          <w:sz w:val="28"/>
+          <w:szCs w:val="28"/>
+        </w:rPr>
+      </w:pPr>
+      <w:r>
+        <w:rPr>
+          <w:sz w:val="28"/>
+          <w:szCs w:val="28"/>
+        </w:rPr>
+        <w:t> </w:t>
+      </w:r>
+    </w:p>
+    <w:p>
+      <w:pPr>
+        <w:pStyle w:val="NormalWeb"/>
+        <w:spacing w:before="0" w:beforeAutospacing="0" w:after="0" w:afterAutospacing="0"/>
+        <w:rPr>
+          <w:sz w:val="28"/>
+          <w:szCs w:val="28"/>
+        </w:rPr>
+      </w:pPr>
+      <w:r>
+        <w:rPr>
+          <w:noProof/>
+          <w:sz w:val="28"/>
+          <w:szCs w:val="28"/>
+        </w:rPr>
+        <w:drawing>
+          <wp:inline distT="0" distB="0" distL="0" distR="0">
+            <wp:extent cx="11001375" cy="3314700"/>
+            <wp:effectExtent l="0" t="0" r="9525" b="0"/>
+            <wp:docPr id="20" name="Imagem 20"/>
+            <wp:cNvGraphicFramePr>
+              <a:graphicFrameLocks xmlns:a="http://schemas.openxmlformats.org/drawingml/2006/main" noChangeAspect="1"/>
+            </wp:cNvGraphicFramePr>
+            <a:graphic xmlns:a="http://schemas.openxmlformats.org/drawingml/2006/main">
+              <a:graphicData uri="http://schemas.openxmlformats.org/drawingml/2006/picture">
+                <pic:pic xmlns:pic="http://schemas.openxmlformats.org/drawingml/2006/picture">
+                  <pic:nvPicPr>
+                    <pic:cNvPr id="0" name="Picture 20"/>
+                    <pic:cNvPicPr>
+                      <a:picLocks noChangeAspect="1" noChangeArrowheads="1"/>
+                    </pic:cNvPicPr>
+                  </pic:nvPicPr>
+                  <pic:blipFill>
+                    <a:blip r:embed="rId24">
+                      <a:extLst>
+                        <a:ext uri="{28A0092B-C50C-407E-A947-70E740481C1C}">
+                          <a14:useLocalDpi xmlns:a14="http://schemas.microsoft.com/office/drawing/2010/main" val="0"/>
+                        </a:ext>
+                      </a:extLst>
+                    </a:blip>
+                    <a:srcRect/>
+                    <a:stretch>
+                      <a:fillRect/>
+                    </a:stretch>
+                  </pic:blipFill>
+                  <pic:spPr bwMode="auto">
+                    <a:xfrm>
+                      <a:off x="0" y="0"/>
+                      <a:ext cx="11001375" cy="3314700"/>
+                    </a:xfrm>
+                    <a:prstGeom prst="rect">
+                      <a:avLst/>
+                    </a:prstGeom>
+                    <a:noFill/>
+                    <a:ln>
+                      <a:noFill/>
+                    </a:ln>
+                  </pic:spPr>
+                </pic:pic>
+              </a:graphicData>
+            </a:graphic>
+          </wp:inline>
+        </w:drawing>
+      </w:r>
+    </w:p>
+    <w:p>
+      <w:pPr>
+        <w:pStyle w:val="NormalWeb"/>
+        <w:spacing w:before="0" w:beforeAutospacing="0" w:after="0" w:afterAutospacing="0"/>
+        <w:rPr>
+          <w:sz w:val="28"/>
+          <w:szCs w:val="28"/>
+        </w:rPr>
+      </w:pPr>
+      <w:r>
+        <w:rPr>
+          <w:sz w:val="28"/>
+          <w:szCs w:val="28"/>
+        </w:rPr>
+        <w:t> </w:t>
+      </w:r>
+    </w:p>
+    <w:p>
+      <w:pPr>
+        <w:pStyle w:val="NormalWeb"/>
+        <w:spacing w:before="0" w:beforeAutospacing="0" w:after="0" w:afterAutospacing="0"/>
+        <w:rPr>
+          <w:sz w:val="28"/>
+          <w:szCs w:val="28"/>
+        </w:rPr>
+      </w:pPr>
+      <w:r>
+        <w:rPr>
+          <w:b/>
+          <w:bCs/>
+          <w:sz w:val="28"/>
+          <w:szCs w:val="28"/>
+        </w:rPr>
+        <w:t xml:space="preserve">Dessa forma já está assim </w:t>
+      </w:r>
+    </w:p>
+    <w:p>
+      <w:pPr>
+        <w:pStyle w:val="NormalWeb"/>
+        <w:spacing w:before="0" w:beforeAutospacing="0" w:after="0" w:afterAutospacing="0"/>
+        <w:rPr>
+          <w:sz w:val="28"/>
+          <w:szCs w:val="28"/>
+        </w:rPr>
+      </w:pPr>
+      <w:r>
+        <w:rPr>
+          <w:sz w:val="28"/>
+          <w:szCs w:val="28"/>
+        </w:rPr>
+        <w:t> </w:t>
+      </w:r>
+    </w:p>
+    <w:p>
+      <w:pPr>
+        <w:pStyle w:val="NormalWeb"/>
+        <w:spacing w:before="0" w:beforeAutospacing="0" w:after="0" w:afterAutospacing="0"/>
+        <w:rPr>
+          <w:sz w:val="28"/>
+          <w:szCs w:val="28"/>
+        </w:rPr>
+      </w:pPr>
+      <w:r>
+        <w:rPr>
+          <w:noProof/>
+          <w:sz w:val="28"/>
+          <w:szCs w:val="28"/>
+        </w:rPr>
+        <w:drawing>
+          <wp:inline distT="0" distB="0" distL="0" distR="0">
+            <wp:extent cx="9229725" cy="4419600"/>
+            <wp:effectExtent l="0" t="0" r="9525" b="0"/>
+            <wp:docPr id="21" name="Imagem 21"/>
+            <wp:cNvGraphicFramePr>
+              <a:graphicFrameLocks xmlns:a="http://schemas.openxmlformats.org/drawingml/2006/main" noChangeAspect="1"/>
+            </wp:cNvGraphicFramePr>
+            <a:graphic xmlns:a="http://schemas.openxmlformats.org/drawingml/2006/main">
+              <a:graphicData uri="http://schemas.openxmlformats.org/drawingml/2006/picture">
+                <pic:pic xmlns:pic="http://schemas.openxmlformats.org/drawingml/2006/picture">
+                  <pic:nvPicPr>
+                    <pic:cNvPr id="0" name="Picture 21"/>
+                    <pic:cNvPicPr>
+                      <a:picLocks noChangeAspect="1" noChangeArrowheads="1"/>
+                    </pic:cNvPicPr>
+                  </pic:nvPicPr>
+                  <pic:blipFill>
+                    <a:blip r:embed="rId25">
+                      <a:extLst>
+                        <a:ext uri="{28A0092B-C50C-407E-A947-70E740481C1C}">
+                          <a14:useLocalDpi xmlns:a14="http://schemas.microsoft.com/office/drawing/2010/main" val="0"/>
+                        </a:ext>
+                      </a:extLst>
+                    </a:blip>
+                    <a:srcRect/>
+                    <a:stretch>
+                      <a:fillRect/>
+                    </a:stretch>
+                  </pic:blipFill>
+                  <pic:spPr bwMode="auto">
+                    <a:xfrm>
+                      <a:off x="0" y="0"/>
+                      <a:ext cx="9229725" cy="4419600"/>
+                    </a:xfrm>
+                    <a:prstGeom prst="rect">
+                      <a:avLst/>
+                    </a:prstGeom>
+                    <a:noFill/>
+                    <a:ln>
+                      <a:noFill/>
+                    </a:ln>
+                  </pic:spPr>
+                </pic:pic>
+              </a:graphicData>
+            </a:graphic>
+          </wp:inline>
+        </w:drawing>
+      </w:r>
+    </w:p>
+    <w:p>
+      <w:pPr>
+        <w:pStyle w:val="NormalWeb"/>
+        <w:spacing w:before="0" w:beforeAutospacing="0" w:after="0" w:afterAutospacing="0"/>
+        <w:rPr>
+          <w:sz w:val="28"/>
+          <w:szCs w:val="28"/>
+        </w:rPr>
+      </w:pPr>
+      <w:r>
+        <w:rPr>
+          <w:sz w:val="28"/>
+          <w:szCs w:val="28"/>
+        </w:rPr>
+        <w:t> </w:t>
+      </w:r>
+    </w:p>
+    <w:p>
+      <w:pPr>
+        <w:pStyle w:val="NormalWeb"/>
+        <w:spacing w:before="0" w:beforeAutospacing="0" w:after="0" w:afterAutospacing="0"/>
+        <w:rPr>
+          <w:sz w:val="28"/>
+          <w:szCs w:val="28"/>
+        </w:rPr>
+      </w:pPr>
+      <w:r>
+        <w:rPr>
+          <w:sz w:val="28"/>
+          <w:szCs w:val="28"/>
+        </w:rPr>
+        <w:t>A sub-rede está associada a tabela de roteamento que também está associada ao internet gateway com o ip para internet.</w:t>
+      </w:r>
+    </w:p>
+    <w:p>
+      <w:pPr>
+        <w:pStyle w:val="NormalWeb"/>
+        <w:spacing w:before="0" w:beforeAutospacing="0" w:after="0" w:afterAutospacing="0"/>
+        <w:rPr>
+          <w:sz w:val="28"/>
+          <w:szCs w:val="28"/>
+        </w:rPr>
+      </w:pPr>
+      <w:r>
+        <w:rPr>
+          <w:sz w:val="28"/>
+          <w:szCs w:val="28"/>
+        </w:rPr>
+        <w:t> </w:t>
+      </w:r>
+    </w:p>
+    <w:p>
+      <w:pPr>
+        <w:pStyle w:val="NormalWeb"/>
+        <w:spacing w:before="0" w:beforeAutospacing="0" w:after="0" w:afterAutospacing="0"/>
+        <w:rPr>
+          <w:sz w:val="28"/>
+          <w:szCs w:val="28"/>
+        </w:rPr>
+      </w:pPr>
+      <w:r>
+        <w:rPr>
+          <w:sz w:val="28"/>
+          <w:szCs w:val="28"/>
+        </w:rPr>
+        <w:t> </w:t>
+      </w:r>
+    </w:p>
+    <w:p>
+      <w:pPr>
+        <w:pStyle w:val="NormalWeb"/>
+        <w:spacing w:before="0" w:beforeAutospacing="0" w:after="0" w:afterAutospacing="0"/>
+        <w:rPr>
+          <w:sz w:val="28"/>
+          <w:szCs w:val="28"/>
+        </w:rPr>
+      </w:pPr>
+      <w:r>
+        <w:rPr>
+          <w:sz w:val="28"/>
+          <w:szCs w:val="28"/>
+        </w:rPr>
+        <w:t> </w:t>
+      </w:r>
+    </w:p>
+    <w:p>
+      <w:pPr>
+        <w:pStyle w:val="NormalWeb"/>
+        <w:spacing w:before="0" w:beforeAutospacing="0" w:after="0" w:afterAutospacing="0"/>
+        <w:rPr>
+          <w:sz w:val="28"/>
+          <w:szCs w:val="28"/>
+        </w:rPr>
+      </w:pPr>
+      <w:r>
+        <w:rPr>
+          <w:sz w:val="28"/>
+          <w:szCs w:val="28"/>
+        </w:rPr>
+        <w:t> </w:t>
+      </w:r>
+    </w:p>
+    <w:p>
+      <w:pPr>
+        <w:pStyle w:val="NormalWeb"/>
+        <w:spacing w:before="0" w:beforeAutospacing="0" w:after="0" w:afterAutospacing="0"/>
+        <w:rPr>
+          <w:sz w:val="28"/>
+          <w:szCs w:val="28"/>
+        </w:rPr>
+      </w:pPr>
+      <w:r>
+        <w:rPr>
+          <w:sz w:val="28"/>
+          <w:szCs w:val="28"/>
+        </w:rPr>
+        <w:t> </w:t>
+      </w:r>
+    </w:p>
+    <w:p>
+      <w:pPr>
+        <w:pStyle w:val="NormalWeb"/>
+        <w:spacing w:before="0" w:beforeAutospacing="0" w:after="0" w:afterAutospacing="0"/>
+        <w:rPr>
+          <w:sz w:val="40"/>
+          <w:szCs w:val="40"/>
+        </w:rPr>
+      </w:pPr>
+      <w:r>
+        <w:rPr>
+          <w:sz w:val="40"/>
+          <w:szCs w:val="40"/>
+        </w:rPr>
+        <w:t>Adicionando as instan</w:t>
+      </w:r>
+      <w:r>
+        <w:rPr>
+          <w:sz w:val="40"/>
+          <w:szCs w:val="40"/>
+        </w:rPr>
+        <w:t>cias publicas a EC2</w:t>
+      </w:r>
+    </w:p>
+    <w:p>
+      <w:pPr>
+        <w:pStyle w:val="NormalWeb"/>
+        <w:spacing w:before="0" w:beforeAutospacing="0" w:after="0" w:afterAutospacing="0"/>
+        <w:rPr>
+          <w:rFonts w:ascii="Calibri" w:hAnsi="Calibri" w:cs="Calibri"/>
+          <w:color w:val="767676"/>
+          <w:sz w:val="20"/>
+          <w:szCs w:val="20"/>
+        </w:rPr>
+      </w:pPr>
+      <w:r>
+        <w:rPr>
+          <w:rFonts w:ascii="Calibri" w:hAnsi="Calibri" w:cs="Calibri"/>
+          <w:color w:val="767676"/>
+          <w:sz w:val="20"/>
+          <w:szCs w:val="20"/>
+        </w:rPr>
+        <w:t>quarta-feira, 14 de junho de 2023</w:t>
+      </w:r>
+    </w:p>
+    <w:p>
+      <w:pPr>
+        <w:pStyle w:val="NormalWeb"/>
+        <w:spacing w:before="0" w:beforeAutospacing="0" w:after="0" w:afterAutospacing="0"/>
+        <w:rPr>
+          <w:rFonts w:ascii="Calibri" w:hAnsi="Calibri" w:cs="Calibri"/>
+          <w:color w:val="767676"/>
+          <w:sz w:val="20"/>
+          <w:szCs w:val="20"/>
+        </w:rPr>
+      </w:pPr>
+      <w:r>
+        <w:rPr>
+          <w:rFonts w:ascii="Calibri" w:hAnsi="Calibri" w:cs="Calibri"/>
+          <w:color w:val="767676"/>
+          <w:sz w:val="20"/>
+          <w:szCs w:val="20"/>
+        </w:rPr>
+        <w:t>15:16</w:t>
+      </w:r>
+    </w:p>
+    <w:p>
+      <w:pPr>
+        <w:pStyle w:val="NormalWeb"/>
+        <w:spacing w:before="0" w:beforeAutospacing="0" w:after="0" w:afterAutospacing="0"/>
+        <w:rPr>
+          <w:sz w:val="28"/>
+          <w:szCs w:val="28"/>
+        </w:rPr>
+      </w:pPr>
+      <w:r>
+        <w:rPr>
+          <w:sz w:val="28"/>
+          <w:szCs w:val="28"/>
+        </w:rPr>
+        <w:t> </w:t>
+      </w:r>
+    </w:p>
+    <w:p>
+      <w:pPr>
+        <w:pStyle w:val="NormalWeb"/>
+        <w:spacing w:before="0" w:beforeAutospacing="0" w:after="0" w:afterAutospacing="0"/>
+        <w:rPr>
+          <w:sz w:val="28"/>
+          <w:szCs w:val="28"/>
+        </w:rPr>
+      </w:pPr>
+      <w:r>
+        <w:rPr>
+          <w:sz w:val="28"/>
+          <w:szCs w:val="28"/>
+        </w:rPr>
+        <w:t>Criando instancia e configurando para VPC</w:t>
+      </w:r>
+    </w:p>
+    <w:p>
+      <w:pPr>
+        <w:pStyle w:val="NormalWeb"/>
+        <w:spacing w:before="0" w:beforeAutospacing="0" w:after="0" w:afterAutospacing="0"/>
+        <w:rPr>
+          <w:sz w:val="28"/>
+          <w:szCs w:val="28"/>
+        </w:rPr>
+      </w:pPr>
+      <w:r>
+        <w:rPr>
+          <w:sz w:val="28"/>
+          <w:szCs w:val="28"/>
+        </w:rPr>
+        <w:t> </w:t>
+      </w:r>
+    </w:p>
+    <w:p>
+      <w:pPr>
+        <w:pStyle w:val="NormalWeb"/>
+        <w:spacing w:before="0" w:beforeAutospacing="0" w:after="0" w:afterAutospacing="0"/>
+        <w:rPr>
+          <w:sz w:val="28"/>
+          <w:szCs w:val="28"/>
+        </w:rPr>
+      </w:pPr>
+      <w:r>
+        <w:rPr>
+          <w:sz w:val="28"/>
+          <w:szCs w:val="28"/>
+        </w:rPr>
+        <w:t>O que muda na criação da EC2 dessa vez é a configuração de rede onde devemos implementar o VPC criado e a subrede</w:t>
+      </w:r>
+    </w:p>
+    <w:p>
+      <w:pPr>
+        <w:pStyle w:val="NormalWeb"/>
+        <w:spacing w:before="0" w:beforeAutospacing="0" w:after="0" w:afterAutospacing="0"/>
+        <w:rPr>
+          <w:sz w:val="28"/>
+          <w:szCs w:val="28"/>
+        </w:rPr>
+      </w:pPr>
+      <w:r>
+        <w:rPr>
+          <w:sz w:val="28"/>
+          <w:szCs w:val="28"/>
+        </w:rPr>
+        <w:t> </w:t>
+      </w:r>
+    </w:p>
+    <w:p>
+      <w:pPr>
+        <w:pStyle w:val="NormalWeb"/>
+        <w:spacing w:before="0" w:beforeAutospacing="0" w:after="0" w:afterAutospacing="0"/>
+        <w:rPr>
+          <w:sz w:val="28"/>
+          <w:szCs w:val="28"/>
+        </w:rPr>
+      </w:pPr>
+      <w:r>
+        <w:rPr>
+          <w:sz w:val="28"/>
+          <w:szCs w:val="28"/>
+        </w:rPr>
+        <w:t> </w:t>
+      </w:r>
+    </w:p>
+    <w:p>
+      <w:pPr>
+        <w:pStyle w:val="NormalWeb"/>
+        <w:spacing w:before="0" w:beforeAutospacing="0" w:after="0" w:afterAutospacing="0"/>
+        <w:rPr>
+          <w:sz w:val="28"/>
+          <w:szCs w:val="28"/>
+        </w:rPr>
+      </w:pPr>
+      <w:r>
+        <w:rPr>
+          <w:noProof/>
+          <w:sz w:val="28"/>
+          <w:szCs w:val="28"/>
+        </w:rPr>
+        <w:drawing>
+          <wp:inline distT="0" distB="0" distL="0" distR="0">
+            <wp:extent cx="6743700" cy="3009900"/>
+            <wp:effectExtent l="0" t="0" r="0" b="0"/>
+            <wp:docPr id="22" name="Imagem 22"/>
+            <wp:cNvGraphicFramePr>
+              <a:graphicFrameLocks xmlns:a="http://schemas.openxmlformats.org/drawingml/2006/main" noChangeAspect="1"/>
+            </wp:cNvGraphicFramePr>
+            <a:graphic xmlns:a="http://schemas.openxmlformats.org/drawingml/2006/main">
+              <a:graphicData uri="http://schemas.openxmlformats.org/drawingml/2006/picture">
+                <pic:pic xmlns:pic="http://schemas.openxmlformats.org/drawingml/2006/picture">
+                  <pic:nvPicPr>
+                    <pic:cNvPr id="0" name="Picture 22"/>
+                    <pic:cNvPicPr>
+                      <a:picLocks noChangeAspect="1" noChangeArrowheads="1"/>
+                    </pic:cNvPicPr>
+                  </pic:nvPicPr>
+                  <pic:blipFill>
+                    <a:blip r:embed="rId26">
+                      <a:extLst>
+                        <a:ext uri="{28A0092B-C50C-407E-A947-70E740481C1C}">
+                          <a14:useLocalDpi xmlns:a14="http://schemas.microsoft.com/office/drawing/2010/main" val="0"/>
+                        </a:ext>
+                      </a:extLst>
+                    </a:blip>
+                    <a:srcRect/>
+                    <a:stretch>
+                      <a:fillRect/>
+                    </a:stretch>
+                  </pic:blipFill>
+                  <pic:spPr bwMode="auto">
+                    <a:xfrm>
+                      <a:off x="0" y="0"/>
+                      <a:ext cx="6743700" cy="3009900"/>
+                    </a:xfrm>
+                    <a:prstGeom prst="rect">
+                      <a:avLst/>
+                    </a:prstGeom>
+                    <a:noFill/>
+                    <a:ln>
+                      <a:noFill/>
+                    </a:ln>
+                  </pic:spPr>
+                </pic:pic>
+              </a:graphicData>
+            </a:graphic>
+          </wp:inline>
+        </w:drawing>
+      </w:r>
+    </w:p>
+    <w:p>
+      <w:pPr>
+        <w:pStyle w:val="NormalWeb"/>
+        <w:spacing w:before="0" w:beforeAutospacing="0" w:after="0" w:afterAutospacing="0"/>
+        <w:rPr>
+          <w:sz w:val="28"/>
+          <w:szCs w:val="28"/>
+        </w:rPr>
+      </w:pPr>
+      <w:r>
+        <w:rPr>
+          <w:sz w:val="28"/>
+          <w:szCs w:val="28"/>
+        </w:rPr>
+        <w:t> </w:t>
+      </w:r>
+    </w:p>
+    <w:p>
+      <w:pPr>
+        <w:pStyle w:val="NormalWeb"/>
+        <w:spacing w:before="0" w:beforeAutospacing="0" w:after="0" w:afterAutospacing="0"/>
+        <w:rPr>
+          <w:sz w:val="28"/>
+          <w:szCs w:val="28"/>
+        </w:rPr>
+      </w:pPr>
+      <w:r>
+        <w:rPr>
+          <w:noProof/>
+          <w:sz w:val="28"/>
+          <w:szCs w:val="28"/>
+        </w:rPr>
+        <w:drawing>
+          <wp:inline distT="0" distB="0" distL="0" distR="0">
+            <wp:extent cx="6429375" cy="3409950"/>
+            <wp:effectExtent l="0" t="0" r="9525" b="0"/>
+            <wp:docPr id="23" name="Imagem 23"/>
+            <wp:cNvGraphicFramePr>
+              <a:graphicFrameLocks xmlns:a="http://schemas.openxmlformats.org/drawingml/2006/main" noChangeAspect="1"/>
+            </wp:cNvGraphicFramePr>
+            <a:graphic xmlns:a="http://schemas.openxmlformats.org/drawingml/2006/main">
+              <a:graphicData uri="http://schemas.openxmlformats.org/drawingml/2006/picture">
+                <pic:pic xmlns:pic="http://schemas.openxmlformats.org/drawingml/2006/picture">
+                  <pic:nvPicPr>
+                    <pic:cNvPr id="0" name="Picture 23"/>
+                    <pic:cNvPicPr>
+                      <a:picLocks noChangeAspect="1" noChangeArrowheads="1"/>
+                    </pic:cNvPicPr>
+                  </pic:nvPicPr>
+                  <pic:blipFill>
+                    <a:blip r:embed="rId27">
+                      <a:extLst>
+                        <a:ext uri="{28A0092B-C50C-407E-A947-70E740481C1C}">
+                          <a14:useLocalDpi xmlns:a14="http://schemas.microsoft.com/office/drawing/2010/main" val="0"/>
+                        </a:ext>
+                      </a:extLst>
+                    </a:blip>
+                    <a:srcRect/>
+                    <a:stretch>
+                      <a:fillRect/>
+                    </a:stretch>
+                  </pic:blipFill>
+                  <pic:spPr bwMode="auto">
+                    <a:xfrm>
+                      <a:off x="0" y="0"/>
+                      <a:ext cx="6429375" cy="3409950"/>
+                    </a:xfrm>
+                    <a:prstGeom prst="rect">
+                      <a:avLst/>
+                    </a:prstGeom>
+                    <a:noFill/>
+                    <a:ln>
+                      <a:noFill/>
+                    </a:ln>
+                  </pic:spPr>
+                </pic:pic>
+              </a:graphicData>
+            </a:graphic>
+          </wp:inline>
+        </w:drawing>
+      </w:r>
+    </w:p>
+    <w:p>
+      <w:pPr>
+        <w:pStyle w:val="NormalWeb"/>
+        <w:spacing w:before="0" w:beforeAutospacing="0" w:after="0" w:afterAutospacing="0"/>
+        <w:rPr>
+          <w:sz w:val="28"/>
+          <w:szCs w:val="28"/>
+        </w:rPr>
+      </w:pPr>
+      <w:r>
+        <w:rPr>
+          <w:sz w:val="28"/>
+          <w:szCs w:val="28"/>
+        </w:rPr>
+        <w:t> </w:t>
+      </w:r>
+    </w:p>
+    <w:p>
+      <w:pPr>
+        <w:pStyle w:val="NormalWeb"/>
+        <w:spacing w:before="0" w:beforeAutospacing="0" w:after="0" w:afterAutospacing="0"/>
+        <w:rPr>
+          <w:sz w:val="28"/>
+          <w:szCs w:val="28"/>
+        </w:rPr>
+      </w:pPr>
+      <w:r>
+        <w:rPr>
+          <w:b/>
+          <w:bCs/>
+          <w:sz w:val="28"/>
+          <w:szCs w:val="28"/>
+        </w:rPr>
+        <w:t xml:space="preserve">Criar um grupo de segurança </w:t>
+      </w:r>
+    </w:p>
+    <w:p>
+      <w:pPr>
+        <w:pStyle w:val="NormalWeb"/>
+        <w:spacing w:before="0" w:beforeAutospacing="0" w:after="0" w:afterAutospacing="0"/>
+        <w:rPr>
+          <w:sz w:val="28"/>
+          <w:szCs w:val="28"/>
+        </w:rPr>
+      </w:pPr>
+      <w:r>
+        <w:rPr>
+          <w:sz w:val="28"/>
+          <w:szCs w:val="28"/>
+        </w:rPr>
+        <w:t> </w:t>
+      </w:r>
+    </w:p>
+    <w:p>
+      <w:pPr>
+        <w:pStyle w:val="NormalWeb"/>
+        <w:spacing w:before="0" w:beforeAutospacing="0" w:after="0" w:afterAutospacing="0"/>
+        <w:rPr>
+          <w:sz w:val="28"/>
+          <w:szCs w:val="28"/>
+        </w:rPr>
+      </w:pPr>
+      <w:r>
+        <w:rPr>
+          <w:noProof/>
+          <w:sz w:val="28"/>
+          <w:szCs w:val="28"/>
+        </w:rPr>
+        <w:drawing>
+          <wp:inline distT="0" distB="0" distL="0" distR="0">
+            <wp:extent cx="6543675" cy="4229100"/>
+            <wp:effectExtent l="0" t="0" r="9525" b="0"/>
+            <wp:docPr id="24" name="Imagem 24"/>
+            <wp:cNvGraphicFramePr>
+              <a:graphicFrameLocks xmlns:a="http://schemas.openxmlformats.org/drawingml/2006/main" noChangeAspect="1"/>
+            </wp:cNvGraphicFramePr>
+            <a:graphic xmlns:a="http://schemas.openxmlformats.org/drawingml/2006/main">
+              <a:graphicData uri="http://schemas.openxmlformats.org/drawingml/2006/picture">
+                <pic:pic xmlns:pic="http://schemas.openxmlformats.org/drawingml/2006/picture">
+                  <pic:nvPicPr>
+                    <pic:cNvPr id="0" name="Picture 24"/>
+                    <pic:cNvPicPr>
+                      <a:picLocks noChangeAspect="1" noChangeArrowheads="1"/>
+                    </pic:cNvPicPr>
+                  </pic:nvPicPr>
+                  <pic:blipFill>
+                    <a:blip r:embed="rId28">
+                      <a:extLst>
+                        <a:ext uri="{28A0092B-C50C-407E-A947-70E740481C1C}">
+                          <a14:useLocalDpi xmlns:a14="http://schemas.microsoft.com/office/drawing/2010/main" val="0"/>
+                        </a:ext>
+                      </a:extLst>
+                    </a:blip>
+                    <a:srcRect/>
+                    <a:stretch>
+                      <a:fillRect/>
+                    </a:stretch>
+                  </pic:blipFill>
+                  <pic:spPr bwMode="auto">
+                    <a:xfrm>
+                      <a:off x="0" y="0"/>
+                      <a:ext cx="6543675" cy="4229100"/>
+                    </a:xfrm>
+                    <a:prstGeom prst="rect">
+                      <a:avLst/>
+                    </a:prstGeom>
+                    <a:noFill/>
+                    <a:ln>
+                      <a:noFill/>
+                    </a:ln>
+                  </pic:spPr>
+                </pic:pic>
+              </a:graphicData>
+            </a:graphic>
+          </wp:inline>
+        </w:drawing>
+      </w:r>
+    </w:p>
+    <w:p>
+      <w:pPr>
+        <w:pStyle w:val="NormalWeb"/>
+        <w:spacing w:before="0" w:beforeAutospacing="0" w:after="0" w:afterAutospacing="0"/>
+        <w:rPr>
+          <w:sz w:val="28"/>
+          <w:szCs w:val="28"/>
+        </w:rPr>
+      </w:pPr>
+      <w:r>
+        <w:rPr>
+          <w:b/>
+          <w:bCs/>
+          <w:sz w:val="28"/>
+          <w:szCs w:val="28"/>
+        </w:rPr>
+        <w:t>O tipo deve ser atribuido da forma</w:t>
+      </w:r>
+      <w:r>
+        <w:rPr>
+          <w:b/>
+          <w:bCs/>
+          <w:sz w:val="28"/>
+          <w:szCs w:val="28"/>
+        </w:rPr>
+        <w:t xml:space="preserve"> que você preferir mas por convenção para teste podemos trocar o ssd por todo o trafego</w:t>
+      </w:r>
+    </w:p>
+    <w:p>
+      <w:pPr>
+        <w:pStyle w:val="NormalWeb"/>
+        <w:spacing w:before="0" w:beforeAutospacing="0" w:after="0" w:afterAutospacing="0"/>
+        <w:rPr>
+          <w:sz w:val="28"/>
+          <w:szCs w:val="28"/>
+        </w:rPr>
+      </w:pPr>
+      <w:r>
+        <w:rPr>
+          <w:sz w:val="28"/>
+          <w:szCs w:val="28"/>
+        </w:rPr>
+        <w:t> </w:t>
+      </w:r>
+    </w:p>
+    <w:p>
+      <w:pPr>
+        <w:pStyle w:val="NormalWeb"/>
+        <w:spacing w:before="0" w:beforeAutospacing="0" w:after="0" w:afterAutospacing="0"/>
+        <w:rPr>
+          <w:sz w:val="28"/>
+          <w:szCs w:val="28"/>
+        </w:rPr>
+      </w:pPr>
+      <w:r>
+        <w:rPr>
+          <w:b/>
+          <w:bCs/>
+          <w:sz w:val="28"/>
+          <w:szCs w:val="28"/>
+        </w:rPr>
+        <w:t>A partir da criação da instancia ela terá acesso a internet</w:t>
+      </w:r>
+    </w:p>
+    <w:p>
+      <w:pPr>
+        <w:pStyle w:val="NormalWeb"/>
+        <w:spacing w:before="0" w:beforeAutospacing="0" w:after="0" w:afterAutospacing="0"/>
+        <w:rPr>
+          <w:sz w:val="28"/>
+          <w:szCs w:val="28"/>
+        </w:rPr>
+      </w:pPr>
+      <w:r>
+        <w:rPr>
+          <w:sz w:val="28"/>
+          <w:szCs w:val="28"/>
+        </w:rPr>
+        <w:t> </w:t>
+      </w:r>
+    </w:p>
+    <w:p>
+      <w:pPr>
+        <w:pStyle w:val="NormalWeb"/>
+        <w:spacing w:before="0" w:beforeAutospacing="0" w:after="0" w:afterAutospacing="0"/>
+        <w:rPr>
+          <w:sz w:val="28"/>
+          <w:szCs w:val="28"/>
+        </w:rPr>
+      </w:pPr>
+      <w:r>
+        <w:rPr>
+          <w:b/>
+          <w:bCs/>
+          <w:sz w:val="28"/>
+          <w:szCs w:val="28"/>
+        </w:rPr>
+        <w:t xml:space="preserve">Quando criamos as instancias e conectamos ao VPC e subredes diferentes quando elas estão na mesma VPC e </w:t>
+      </w:r>
+      <w:r>
+        <w:rPr>
+          <w:b/>
+          <w:bCs/>
+          <w:sz w:val="28"/>
+          <w:szCs w:val="28"/>
+        </w:rPr>
+        <w:t>a tabela de roteamento associadas, elas se comunicam entre si.</w:t>
+      </w:r>
+    </w:p>
+    <w:p>
+      <w:pPr>
+        <w:pStyle w:val="NormalWeb"/>
+        <w:spacing w:before="0" w:beforeAutospacing="0" w:after="0" w:afterAutospacing="0"/>
+        <w:rPr>
+          <w:sz w:val="28"/>
+          <w:szCs w:val="28"/>
+        </w:rPr>
+      </w:pPr>
+      <w:r>
+        <w:rPr>
+          <w:sz w:val="28"/>
+          <w:szCs w:val="28"/>
+        </w:rPr>
+        <w:t> </w:t>
+      </w:r>
+    </w:p>
+    <w:p>
+      <w:pPr>
+        <w:pStyle w:val="NormalWeb"/>
+        <w:spacing w:before="0" w:beforeAutospacing="0" w:after="0" w:afterAutospacing="0"/>
+        <w:rPr>
+          <w:sz w:val="28"/>
+          <w:szCs w:val="28"/>
+        </w:rPr>
+      </w:pPr>
+      <w:r>
+        <w:rPr>
+          <w:noProof/>
+          <w:sz w:val="28"/>
+          <w:szCs w:val="28"/>
+        </w:rPr>
+        <w:drawing>
+          <wp:inline distT="0" distB="0" distL="0" distR="0">
+            <wp:extent cx="7239000" cy="4629150"/>
+            <wp:effectExtent l="0" t="0" r="0" b="0"/>
+            <wp:docPr id="25" name="Imagem 25"/>
+            <wp:cNvGraphicFramePr>
+              <a:graphicFrameLocks xmlns:a="http://schemas.openxmlformats.org/drawingml/2006/main" noChangeAspect="1"/>
+            </wp:cNvGraphicFramePr>
+            <a:graphic xmlns:a="http://schemas.openxmlformats.org/drawingml/2006/main">
+              <a:graphicData uri="http://schemas.openxmlformats.org/drawingml/2006/picture">
+                <pic:pic xmlns:pic="http://schemas.openxmlformats.org/drawingml/2006/picture">
+                  <pic:nvPicPr>
+                    <pic:cNvPr id="0" name="Picture 25"/>
+                    <pic:cNvPicPr>
+                      <a:picLocks noChangeAspect="1" noChangeArrowheads="1"/>
+                    </pic:cNvPicPr>
+                  </pic:nvPicPr>
+                  <pic:blipFill>
+                    <a:blip r:embed="rId29">
+                      <a:extLst>
+                        <a:ext uri="{28A0092B-C50C-407E-A947-70E740481C1C}">
+                          <a14:useLocalDpi xmlns:a14="http://schemas.microsoft.com/office/drawing/2010/main" val="0"/>
+                        </a:ext>
+                      </a:extLst>
+                    </a:blip>
+                    <a:srcRect/>
+                    <a:stretch>
+                      <a:fillRect/>
+                    </a:stretch>
+                  </pic:blipFill>
+                  <pic:spPr bwMode="auto">
+                    <a:xfrm>
+                      <a:off x="0" y="0"/>
+                      <a:ext cx="7239000" cy="4629150"/>
+                    </a:xfrm>
+                    <a:prstGeom prst="rect">
+                      <a:avLst/>
+                    </a:prstGeom>
+                    <a:noFill/>
+                    <a:ln>
+                      <a:noFill/>
+                    </a:ln>
+                  </pic:spPr>
+                </pic:pic>
+              </a:graphicData>
+            </a:graphic>
+          </wp:inline>
+        </w:drawing>
+      </w:r>
+    </w:p>
+    <w:p>
+      <w:pPr>
+        <w:pStyle w:val="NormalWeb"/>
+        <w:spacing w:before="0" w:beforeAutospacing="0" w:after="0" w:afterAutospacing="0"/>
+        <w:rPr>
+          <w:sz w:val="28"/>
+          <w:szCs w:val="28"/>
+        </w:rPr>
+      </w:pPr>
+      <w:r>
+        <w:rPr>
+          <w:sz w:val="28"/>
+          <w:szCs w:val="28"/>
+        </w:rPr>
+        <w:t> </w:t>
+      </w:r>
+    </w:p>
+    <w:p>
+      <w:pPr>
+        <w:pStyle w:val="NormalWeb"/>
+        <w:spacing w:before="0" w:beforeAutospacing="0" w:after="0" w:afterAutospacing="0"/>
+        <w:rPr>
+          <w:sz w:val="28"/>
+          <w:szCs w:val="28"/>
+        </w:rPr>
+      </w:pPr>
+      <w:r>
+        <w:rPr>
+          <w:sz w:val="28"/>
+          <w:szCs w:val="28"/>
+        </w:rPr>
+        <w:t> </w:t>
+      </w:r>
+    </w:p>
+    <w:p>
+      <w:pPr>
+        <w:pStyle w:val="NormalWeb"/>
+        <w:spacing w:before="0" w:beforeAutospacing="0" w:after="0" w:afterAutospacing="0"/>
+        <w:rPr>
+          <w:sz w:val="28"/>
+          <w:szCs w:val="28"/>
+        </w:rPr>
+      </w:pPr>
+      <w:r>
+        <w:rPr>
+          <w:sz w:val="28"/>
+          <w:szCs w:val="28"/>
+        </w:rPr>
+        <w:t> </w:t>
+      </w:r>
+    </w:p>
+    <w:p>
+      <w:pPr>
+        <w:pStyle w:val="NormalWeb"/>
+        <w:spacing w:before="0" w:beforeAutospacing="0" w:after="0" w:afterAutospacing="0"/>
+        <w:rPr>
+          <w:sz w:val="28"/>
+          <w:szCs w:val="28"/>
+        </w:rPr>
+      </w:pPr>
+      <w:r>
+        <w:rPr>
+          <w:sz w:val="28"/>
+          <w:szCs w:val="28"/>
+        </w:rPr>
+        <w:t> </w:t>
+      </w:r>
+    </w:p>
+    <w:p>
+      <w:pPr>
+        <w:pStyle w:val="NormalWeb"/>
+        <w:spacing w:before="0" w:beforeAutospacing="0" w:after="0" w:afterAutospacing="0"/>
+        <w:rPr>
+          <w:sz w:val="28"/>
+          <w:szCs w:val="28"/>
+        </w:rPr>
+      </w:pPr>
+      <w:r>
+        <w:rPr>
+          <w:sz w:val="28"/>
+          <w:szCs w:val="28"/>
+        </w:rPr>
+        <w:t> </w:t>
+      </w:r>
+    </w:p>
+    <w:p>
+      <w:pPr>
+        <w:pStyle w:val="NormalWeb"/>
+        <w:spacing w:before="0" w:beforeAutospacing="0" w:after="0" w:afterAutospacing="0"/>
+        <w:rPr>
+          <w:sz w:val="28"/>
+          <w:szCs w:val="28"/>
+        </w:rPr>
+      </w:pPr>
+      <w:r>
+        <w:rPr>
+          <w:sz w:val="28"/>
+          <w:szCs w:val="28"/>
+        </w:rPr>
+        <w:t> </w:t>
+      </w:r>
+    </w:p>
+    <w:p>
+      <w:pPr>
+        <w:pStyle w:val="NormalWeb"/>
+        <w:spacing w:before="0" w:beforeAutospacing="0" w:after="0" w:afterAutospacing="0"/>
+        <w:rPr>
+          <w:sz w:val="28"/>
+          <w:szCs w:val="28"/>
+        </w:rPr>
+      </w:pPr>
+      <w:r>
+        <w:rPr>
+          <w:sz w:val="28"/>
+          <w:szCs w:val="28"/>
+        </w:rPr>
+        <w:t> </w:t>
+      </w:r>
+    </w:p>
+    <w:p>
+      <w:pPr>
+        <w:pStyle w:val="NormalWeb"/>
+        <w:spacing w:before="0" w:beforeAutospacing="0" w:after="0" w:afterAutospacing="0"/>
+        <w:rPr>
+          <w:sz w:val="28"/>
+          <w:szCs w:val="28"/>
+        </w:rPr>
+      </w:pPr>
+      <w:r>
+        <w:rPr>
+          <w:sz w:val="28"/>
+          <w:szCs w:val="28"/>
+        </w:rPr>
+        <w:t> </w:t>
+      </w:r>
+    </w:p>
+    <w:p>
+      <w:pPr>
+        <w:pStyle w:val="NormalWeb"/>
+        <w:spacing w:before="0" w:beforeAutospacing="0" w:after="0" w:afterAutospacing="0"/>
+        <w:rPr>
+          <w:sz w:val="40"/>
+          <w:szCs w:val="40"/>
+        </w:rPr>
+      </w:pPr>
+      <w:r>
+        <w:rPr>
+          <w:sz w:val="40"/>
+          <w:szCs w:val="40"/>
+        </w:rPr>
+        <w:t>Adicionando Instancias privadas EC2</w:t>
+      </w:r>
+    </w:p>
+    <w:p>
+      <w:pPr>
+        <w:pStyle w:val="NormalWeb"/>
+        <w:spacing w:before="0" w:beforeAutospacing="0" w:after="0" w:afterAutospacing="0"/>
+        <w:rPr>
+          <w:rFonts w:ascii="Calibri" w:hAnsi="Calibri" w:cs="Calibri"/>
+          <w:color w:val="767676"/>
+          <w:sz w:val="20"/>
+          <w:szCs w:val="20"/>
+        </w:rPr>
+      </w:pPr>
+      <w:r>
+        <w:rPr>
+          <w:rFonts w:ascii="Calibri" w:hAnsi="Calibri" w:cs="Calibri"/>
+          <w:color w:val="767676"/>
+          <w:sz w:val="20"/>
+          <w:szCs w:val="20"/>
+        </w:rPr>
+        <w:t>quarta-feira, 14 de junho de 2023</w:t>
+      </w:r>
+    </w:p>
+    <w:p>
+      <w:pPr>
+        <w:pStyle w:val="NormalWeb"/>
+        <w:spacing w:before="0" w:beforeAutospacing="0" w:after="0" w:afterAutospacing="0"/>
+        <w:rPr>
+          <w:rFonts w:ascii="Calibri" w:hAnsi="Calibri" w:cs="Calibri"/>
+          <w:color w:val="767676"/>
+          <w:sz w:val="20"/>
+          <w:szCs w:val="20"/>
+        </w:rPr>
+      </w:pPr>
+      <w:r>
+        <w:rPr>
+          <w:rFonts w:ascii="Calibri" w:hAnsi="Calibri" w:cs="Calibri"/>
+          <w:color w:val="767676"/>
+          <w:sz w:val="20"/>
+          <w:szCs w:val="20"/>
+        </w:rPr>
+        <w:t>17:51</w:t>
+      </w:r>
+    </w:p>
+    <w:p>
+      <w:pPr>
+        <w:pStyle w:val="NormalWeb"/>
+        <w:spacing w:before="0" w:beforeAutospacing="0" w:after="0" w:afterAutospacing="0"/>
+        <w:rPr>
+          <w:sz w:val="28"/>
+          <w:szCs w:val="28"/>
+        </w:rPr>
+      </w:pPr>
+      <w:r>
+        <w:rPr>
+          <w:sz w:val="28"/>
+          <w:szCs w:val="28"/>
+        </w:rPr>
+        <w:t> </w:t>
+      </w:r>
+    </w:p>
+    <w:p>
+      <w:pPr>
+        <w:pStyle w:val="NormalWeb"/>
+        <w:spacing w:before="0" w:beforeAutospacing="0" w:after="0" w:afterAutospacing="0"/>
+        <w:rPr>
+          <w:sz w:val="28"/>
+          <w:szCs w:val="28"/>
+        </w:rPr>
+      </w:pPr>
+      <w:r>
+        <w:rPr>
+          <w:noProof/>
+          <w:sz w:val="28"/>
+          <w:szCs w:val="28"/>
+        </w:rPr>
+        <w:drawing>
+          <wp:inline distT="0" distB="0" distL="0" distR="0">
+            <wp:extent cx="8315325" cy="4505325"/>
+            <wp:effectExtent l="0" t="0" r="9525" b="9525"/>
+            <wp:docPr id="26" name="Imagem 26"/>
+            <wp:cNvGraphicFramePr>
+              <a:graphicFrameLocks xmlns:a="http://schemas.openxmlformats.org/drawingml/2006/main" noChangeAspect="1"/>
+            </wp:cNvGraphicFramePr>
+            <a:graphic xmlns:a="http://schemas.openxmlformats.org/drawingml/2006/main">
+              <a:graphicData uri="http://schemas.openxmlformats.org/drawingml/2006/picture">
+                <pic:pic xmlns:pic="http://schemas.openxmlformats.org/drawingml/2006/picture">
+                  <pic:nvPicPr>
+                    <pic:cNvPr id="0" name="Picture 26"/>
+                    <pic:cNvPicPr>
+                      <a:picLocks noChangeAspect="1" noChangeArrowheads="1"/>
+                    </pic:cNvPicPr>
+                  </pic:nvPicPr>
+                  <pic:blipFill>
+                    <a:blip r:embed="rId30">
+                      <a:extLst>
+                        <a:ext uri="{28A0092B-C50C-407E-A947-70E740481C1C}">
+                          <a14:useLocalDpi xmlns:a14="http://schemas.microsoft.com/office/drawing/2010/main" val="0"/>
+                        </a:ext>
+                      </a:extLst>
+                    </a:blip>
+                    <a:srcRect/>
+                    <a:stretch>
+                      <a:fillRect/>
+                    </a:stretch>
+                  </pic:blipFill>
+                  <pic:spPr bwMode="auto">
+                    <a:xfrm>
+                      <a:off x="0" y="0"/>
+                      <a:ext cx="8315325" cy="4505325"/>
+                    </a:xfrm>
+                    <a:prstGeom prst="rect">
+                      <a:avLst/>
+                    </a:prstGeom>
+                    <a:noFill/>
+                    <a:ln>
+                      <a:noFill/>
+                    </a:ln>
+                  </pic:spPr>
+                </pic:pic>
+              </a:graphicData>
+            </a:graphic>
+          </wp:inline>
+        </w:drawing>
+      </w:r>
+    </w:p>
+    <w:p>
+      <w:pPr>
+        <w:pStyle w:val="NormalWeb"/>
+        <w:spacing w:before="0" w:beforeAutospacing="0" w:after="0" w:afterAutospacing="0"/>
+        <w:rPr>
+          <w:sz w:val="28"/>
+          <w:szCs w:val="28"/>
+        </w:rPr>
+      </w:pPr>
+      <w:r>
+        <w:rPr>
+          <w:sz w:val="28"/>
+          <w:szCs w:val="28"/>
+        </w:rPr>
+        <w:t> </w:t>
+      </w:r>
+    </w:p>
+    <w:p>
+      <w:pPr>
+        <w:pStyle w:val="NormalWeb"/>
+        <w:spacing w:before="0" w:beforeAutospacing="0" w:after="0" w:afterAutospacing="0"/>
+        <w:rPr>
+          <w:sz w:val="28"/>
+          <w:szCs w:val="28"/>
+        </w:rPr>
+      </w:pPr>
+      <w:r>
+        <w:rPr>
+          <w:sz w:val="28"/>
+          <w:szCs w:val="28"/>
+        </w:rPr>
+        <w:t>As instancias EC2 privadas se comunicam entre si e com as outras públicas porém não tem acesso para comunicação com a internet</w:t>
+      </w:r>
+    </w:p>
+    <w:p>
+      <w:pPr>
+        <w:pStyle w:val="NormalWeb"/>
+        <w:spacing w:before="0" w:beforeAutospacing="0" w:after="0" w:afterAutospacing="0"/>
+        <w:rPr>
+          <w:sz w:val="28"/>
+          <w:szCs w:val="28"/>
+        </w:rPr>
+      </w:pPr>
+      <w:r>
+        <w:rPr>
+          <w:sz w:val="28"/>
+          <w:szCs w:val="28"/>
+        </w:rPr>
+        <w:t> </w:t>
+      </w:r>
+    </w:p>
+    <w:p>
+      <w:pPr>
+        <w:pStyle w:val="NormalWeb"/>
+        <w:spacing w:before="0" w:beforeAutospacing="0" w:after="0" w:afterAutospacing="0"/>
+        <w:rPr>
+          <w:sz w:val="28"/>
+          <w:szCs w:val="28"/>
+        </w:rPr>
+      </w:pPr>
+      <w:r>
+        <w:rPr>
+          <w:sz w:val="28"/>
+          <w:szCs w:val="28"/>
+        </w:rPr>
+        <w:t>Contudo as instancias</w:t>
+      </w:r>
+      <w:r>
+        <w:rPr>
+          <w:sz w:val="28"/>
+          <w:szCs w:val="28"/>
+        </w:rPr>
+        <w:t xml:space="preserve"> que não tem ip público não conseguem se conectar, a não ser usando o bastion hosts</w:t>
+      </w:r>
+    </w:p>
+    <w:p>
+      <w:pPr>
+        <w:pStyle w:val="NormalWeb"/>
+        <w:spacing w:before="0" w:beforeAutospacing="0" w:after="0" w:afterAutospacing="0"/>
+        <w:rPr>
+          <w:sz w:val="28"/>
+          <w:szCs w:val="28"/>
+        </w:rPr>
+      </w:pPr>
+      <w:r>
+        <w:rPr>
+          <w:sz w:val="28"/>
+          <w:szCs w:val="28"/>
+        </w:rPr>
+        <w:t> </w:t>
+      </w:r>
+    </w:p>
+    <w:p>
+      <w:pPr>
+        <w:pStyle w:val="NormalWeb"/>
+        <w:spacing w:before="0" w:beforeAutospacing="0" w:after="0" w:afterAutospacing="0"/>
+        <w:rPr>
+          <w:sz w:val="28"/>
+          <w:szCs w:val="28"/>
+        </w:rPr>
+      </w:pPr>
+      <w:r>
+        <w:rPr>
+          <w:sz w:val="28"/>
+          <w:szCs w:val="28"/>
+        </w:rPr>
+        <w:t>As tabelas de roteamento em uma mesma VPC se conectam entre sim</w:t>
+      </w:r>
+    </w:p>
+    <w:p>
+      <w:pPr>
+        <w:pStyle w:val="NormalWeb"/>
+        <w:spacing w:before="0" w:beforeAutospacing="0" w:after="0" w:afterAutospacing="0"/>
+        <w:rPr>
+          <w:sz w:val="28"/>
+          <w:szCs w:val="28"/>
+        </w:rPr>
+      </w:pPr>
+      <w:r>
+        <w:rPr>
+          <w:sz w:val="28"/>
+          <w:szCs w:val="28"/>
+        </w:rPr>
+        <w:t> </w:t>
+      </w:r>
+    </w:p>
+    <w:p>
+      <w:pPr>
+        <w:pStyle w:val="NormalWeb"/>
+        <w:spacing w:before="0" w:beforeAutospacing="0" w:after="0" w:afterAutospacing="0"/>
+        <w:rPr>
+          <w:sz w:val="28"/>
+          <w:szCs w:val="28"/>
+        </w:rPr>
+      </w:pPr>
+      <w:r>
+        <w:rPr>
+          <w:noProof/>
+          <w:sz w:val="28"/>
+          <w:szCs w:val="28"/>
+        </w:rPr>
+        <w:drawing>
+          <wp:inline distT="0" distB="0" distL="0" distR="0">
+            <wp:extent cx="8639175" cy="2438400"/>
+            <wp:effectExtent l="0" t="0" r="9525" b="0"/>
+            <wp:docPr id="27" name="Imagem 27"/>
+            <wp:cNvGraphicFramePr>
+              <a:graphicFrameLocks xmlns:a="http://schemas.openxmlformats.org/drawingml/2006/main" noChangeAspect="1"/>
+            </wp:cNvGraphicFramePr>
+            <a:graphic xmlns:a="http://schemas.openxmlformats.org/drawingml/2006/main">
+              <a:graphicData uri="http://schemas.openxmlformats.org/drawingml/2006/picture">
+                <pic:pic xmlns:pic="http://schemas.openxmlformats.org/drawingml/2006/picture">
+                  <pic:nvPicPr>
+                    <pic:cNvPr id="0" name="Picture 27"/>
+                    <pic:cNvPicPr>
+                      <a:picLocks noChangeAspect="1" noChangeArrowheads="1"/>
+                    </pic:cNvPicPr>
+                  </pic:nvPicPr>
+                  <pic:blipFill>
+                    <a:blip r:embed="rId31">
+                      <a:extLst>
+                        <a:ext uri="{28A0092B-C50C-407E-A947-70E740481C1C}">
+                          <a14:useLocalDpi xmlns:a14="http://schemas.microsoft.com/office/drawing/2010/main" val="0"/>
+                        </a:ext>
+                      </a:extLst>
+                    </a:blip>
+                    <a:srcRect/>
+                    <a:stretch>
+                      <a:fillRect/>
+                    </a:stretch>
+                  </pic:blipFill>
+                  <pic:spPr bwMode="auto">
+                    <a:xfrm>
+                      <a:off x="0" y="0"/>
+                      <a:ext cx="8639175" cy="2438400"/>
+                    </a:xfrm>
+                    <a:prstGeom prst="rect">
+                      <a:avLst/>
+                    </a:prstGeom>
+                    <a:noFill/>
+                    <a:ln>
+                      <a:noFill/>
+                    </a:ln>
+                  </pic:spPr>
+                </pic:pic>
+              </a:graphicData>
+            </a:graphic>
+          </wp:inline>
+        </w:drawing>
+      </w:r>
+    </w:p>
+    <w:p>
+      <w:pPr>
+        <w:pStyle w:val="NormalWeb"/>
+        <w:spacing w:before="0" w:beforeAutospacing="0" w:after="0" w:afterAutospacing="0"/>
+        <w:rPr>
+          <w:sz w:val="28"/>
+          <w:szCs w:val="28"/>
+        </w:rPr>
+      </w:pPr>
+      <w:r>
+        <w:rPr>
+          <w:sz w:val="28"/>
+          <w:szCs w:val="28"/>
+        </w:rPr>
+        <w:t> </w:t>
+      </w:r>
+    </w:p>
+    <w:p>
+      <w:pPr>
+        <w:pStyle w:val="NormalWeb"/>
+        <w:spacing w:before="0" w:beforeAutospacing="0" w:after="0" w:afterAutospacing="0"/>
+        <w:rPr>
+          <w:sz w:val="28"/>
+          <w:szCs w:val="28"/>
+        </w:rPr>
+      </w:pPr>
+      <w:r>
+        <w:rPr>
+          <w:sz w:val="28"/>
+          <w:szCs w:val="28"/>
+        </w:rPr>
+        <w:t>As sub-redes privadas se conectam através da VPC por que elas tem acesso local porém não tem acesso a internet</w:t>
+      </w:r>
+    </w:p>
+    <w:p>
+      <w:pPr>
+        <w:pStyle w:val="NormalWeb"/>
+        <w:spacing w:before="0" w:beforeAutospacing="0" w:after="0" w:afterAutospacing="0"/>
+        <w:rPr>
+          <w:sz w:val="28"/>
+          <w:szCs w:val="28"/>
+        </w:rPr>
+      </w:pPr>
+      <w:r>
+        <w:rPr>
+          <w:sz w:val="28"/>
+          <w:szCs w:val="28"/>
+        </w:rPr>
+        <w:t> </w:t>
+      </w:r>
+    </w:p>
+    <w:p>
+      <w:pPr>
+        <w:pStyle w:val="NormalWeb"/>
+        <w:spacing w:before="0" w:beforeAutospacing="0" w:after="0" w:afterAutospacing="0"/>
+        <w:rPr>
+          <w:sz w:val="28"/>
+          <w:szCs w:val="28"/>
+        </w:rPr>
+      </w:pPr>
+      <w:r>
+        <w:rPr>
+          <w:sz w:val="28"/>
+          <w:szCs w:val="28"/>
+        </w:rPr>
+        <w:t xml:space="preserve">É possível acessar uma </w:t>
+      </w:r>
+      <w:r>
+        <w:rPr>
+          <w:sz w:val="28"/>
+          <w:szCs w:val="28"/>
+        </w:rPr>
+        <w:t>instancia privada atraves de uma instancia pública porém é necessário a key pair para permitir esse acesso.</w:t>
+      </w:r>
+    </w:p>
+    <w:p>
+      <w:pPr>
+        <w:pStyle w:val="NormalWeb"/>
+        <w:spacing w:before="0" w:beforeAutospacing="0" w:after="0" w:afterAutospacing="0"/>
+        <w:rPr>
+          <w:sz w:val="28"/>
+          <w:szCs w:val="28"/>
+        </w:rPr>
+      </w:pPr>
+      <w:r>
+        <w:rPr>
+          <w:sz w:val="28"/>
+          <w:szCs w:val="28"/>
+        </w:rPr>
+        <w:t> </w:t>
+      </w:r>
+    </w:p>
+    <w:p>
+      <w:pPr>
+        <w:pStyle w:val="NormalWeb"/>
+        <w:spacing w:before="0" w:beforeAutospacing="0" w:after="0" w:afterAutospacing="0"/>
+        <w:rPr>
+          <w:sz w:val="28"/>
+          <w:szCs w:val="28"/>
+        </w:rPr>
+      </w:pPr>
+      <w:r>
+        <w:rPr>
+          <w:sz w:val="28"/>
+          <w:szCs w:val="28"/>
+        </w:rPr>
+        <w:t> </w:t>
+      </w:r>
+    </w:p>
+    <w:p>
+      <w:pPr>
+        <w:pStyle w:val="NormalWeb"/>
+        <w:spacing w:before="0" w:beforeAutospacing="0" w:after="0" w:afterAutospacing="0"/>
+        <w:rPr>
+          <w:sz w:val="28"/>
+          <w:szCs w:val="28"/>
+        </w:rPr>
+      </w:pPr>
+      <w:r>
+        <w:rPr>
+          <w:sz w:val="28"/>
+          <w:szCs w:val="28"/>
+        </w:rPr>
+        <w:t> </w:t>
+      </w:r>
+    </w:p>
+    <w:p>
+      <w:pPr>
+        <w:pStyle w:val="NormalWeb"/>
+        <w:spacing w:before="0" w:beforeAutospacing="0" w:after="0" w:afterAutospacing="0"/>
+        <w:rPr>
+          <w:sz w:val="28"/>
+          <w:szCs w:val="28"/>
+        </w:rPr>
+      </w:pPr>
+      <w:r>
+        <w:rPr>
+          <w:sz w:val="28"/>
+          <w:szCs w:val="28"/>
+        </w:rPr>
+        <w:t> </w:t>
+      </w:r>
+    </w:p>
+    <w:p>
+      <w:pPr>
+        <w:pStyle w:val="NormalWeb"/>
+        <w:spacing w:before="0" w:beforeAutospacing="0" w:after="0" w:afterAutospacing="0"/>
+        <w:rPr>
+          <w:sz w:val="28"/>
+          <w:szCs w:val="28"/>
+        </w:rPr>
+      </w:pPr>
+      <w:r>
+        <w:rPr>
+          <w:sz w:val="28"/>
+          <w:szCs w:val="28"/>
+        </w:rPr>
+        <w:t> </w:t>
+      </w:r>
+    </w:p>
+    <w:p>
+      <w:pPr>
+        <w:pStyle w:val="NormalWeb"/>
+        <w:spacing w:before="0" w:beforeAutospacing="0" w:after="0" w:afterAutospacing="0"/>
+        <w:rPr>
+          <w:sz w:val="28"/>
+          <w:szCs w:val="28"/>
+        </w:rPr>
+      </w:pPr>
+      <w:r>
+        <w:rPr>
+          <w:sz w:val="28"/>
+          <w:szCs w:val="28"/>
+        </w:rPr>
+        <w:t> </w:t>
+      </w:r>
+    </w:p>
+    <w:p>
+      <w:pPr>
+        <w:pStyle w:val="NormalWeb"/>
+        <w:spacing w:before="0" w:beforeAutospacing="0" w:after="0" w:afterAutospacing="0"/>
+        <w:rPr>
+          <w:sz w:val="28"/>
+          <w:szCs w:val="28"/>
+        </w:rPr>
+      </w:pPr>
+      <w:r>
+        <w:rPr>
+          <w:sz w:val="28"/>
+          <w:szCs w:val="28"/>
+        </w:rPr>
+        <w:t> </w:t>
+      </w:r>
+    </w:p>
+    <w:p>
+      <w:pPr>
+        <w:pStyle w:val="NormalWeb"/>
+        <w:spacing w:before="0" w:beforeAutospacing="0" w:after="0" w:afterAutospacing="0"/>
+        <w:rPr>
+          <w:sz w:val="28"/>
+          <w:szCs w:val="28"/>
+        </w:rPr>
+      </w:pPr>
+      <w:r>
+        <w:rPr>
+          <w:sz w:val="28"/>
+          <w:szCs w:val="28"/>
+        </w:rPr>
+        <w:t> </w:t>
+      </w:r>
+    </w:p>
     <w:sectPr>
       <w:pgSz w:w="11906" w:h="16838"/>
       <w:pgMar w:top="1417" w:right="1701" w:bottom="1417" w:left="1701" w:header="708" w:footer="708" w:gutter="0"/>
@@ -2909,9 +5301,158 @@
 <file path=word/numbering.xml><?xml version="1.0" encoding="utf-8"?>
 <w:numbering xmlns:wpc="http://schemas.microsoft.com/office/word/2010/wordprocessingCanvas" xmlns:cx="http://schemas.microsoft.com/office/drawing/2014/chartex" xmlns:cx1="http://schemas.microsoft.com/office/drawing/2015/9/8/chartex" xmlns:cx2="http://schemas.microsoft.com/office/drawing/2015/10/21/chartex" xmlns:cx3="http://schemas.microsoft.com/office/drawing/2016/5/9/chartex" xmlns:cx4="http://schemas.microsoft.com/office/drawing/2016/5/10/chartex" xmlns:cx5="http://schemas.microsoft.com/office/drawing/2016/5/11/chartex" xmlns:cx6="http://schemas.microsoft.com/office/drawing/2016/5/12/chartex" xmlns:cx7="http://schemas.microsoft.com/office/drawing/2016/5/13/chartex" xmlns:cx8="http://schemas.microsoft.com/office/drawing/2016/5/14/chartex" xmlns:mc="http://schemas.openxmlformats.org/markup-compatibility/2006" xmlns:aink="http://schemas.microsoft.com/office/drawing/2016/ink" xmlns:am3d="http://schemas.microsoft.com/office/drawing/2017/model3d" xmlns:o="urn:schemas-microsoft-com:office:office" xmlns:oel="http://schemas.microsoft.com/office/2019/extlst" xmlns:r="http://schemas.openxmlformats.org/officeDocument/2006/relationships" xmlns:m="http://schemas.openxmlformats.org/officeDocument/2006/math" xmlns:v="urn:schemas-microsoft-com:vml" xmlns:wp14="http://schemas.microsoft.com/office/word/2010/wordprocessingDrawing" xmlns:wp="http://schemas.openxmlformats.org/drawingml/2006/wordprocessingDrawing" xmlns:w10="urn:schemas-microsoft-com:office:word" xmlns:w="http://schemas.openxmlformats.org/wordprocessingml/2006/main" xmlns:w14="http://schemas.microsoft.com/office/word/2010/wordml" xmlns:w15="http://schemas.microsoft.com/office/word/2012/wordml" xmlns:w16cex="http://schemas.microsoft.com/office/word/2018/wordml/cex" xmlns:w16cid="http://schemas.microsoft.com/office/word/2016/wordml/cid" xmlns:w16="http://schemas.microsoft.com/office/word/2018/wordml" xmlns:w16sdtdh="http://schemas.microsoft.com/office/word/2020/wordml/sdtdatahash" xmlns:w16se="http://schemas.microsoft.com/office/word/2015/wordml/symex" xmlns:wpg="http://schemas.microsoft.com/office/word/2010/wordprocessingGroup" xmlns:wpi="http://schemas.microsoft.com/office/word/2010/wordprocessingInk" xmlns:wne="http://schemas.microsoft.com/office/word/2006/wordml" xmlns:wps="http://schemas.microsoft.com/office/word/2010/wordprocessingShape" mc:Ignorable="w14 w15 w16se w16cid w16 w16cex w16sdtdh wp14">
   <w:abstractNum w:abstractNumId="0" w15:restartNumberingAfterBreak="0">
-    <w:nsid w:val="092919A8"/>
+    <w:nsid w:val="0DC91C80"/>
     <w:multiLevelType w:val="multilevel"/>
-    <w:tmpl w:val="E3EA2D12"/>
+    <w:tmpl w:val="317CD18A"/>
+    <w:lvl w:ilvl="0">
+      <w:start w:val="1"/>
+      <w:numFmt w:val="bullet"/>
+      <w:lvlText w:val=""/>
+      <w:lvlJc w:val="left"/>
+      <w:pPr>
+        <w:tabs>
+          <w:tab w:val="num" w:pos="720"/>
+        </w:tabs>
+        <w:ind w:left="720" w:hanging="360"/>
+      </w:pPr>
+      <w:rPr>
+        <w:rFonts w:ascii="Symbol" w:hAnsi="Symbol" w:hint="default"/>
+        <w:sz w:val="20"/>
+      </w:rPr>
+    </w:lvl>
+    <w:lvl w:ilvl="1">
+      <w:start w:val="1"/>
+      <w:numFmt w:val="bullet"/>
+      <w:lvlText w:val="o"/>
+      <w:lvlJc w:val="left"/>
+      <w:pPr>
+        <w:tabs>
+          <w:tab w:val="num" w:pos="1440"/>
+        </w:tabs>
+        <w:ind w:left="1440" w:hanging="360"/>
+      </w:pPr>
+      <w:rPr>
+        <w:rFonts w:ascii="Courier New" w:hAnsi="Courier New" w:hint="default"/>
+        <w:sz w:val="20"/>
+      </w:rPr>
+    </w:lvl>
+    <w:lvl w:ilvl="2" w:tentative="1">
+      <w:start w:val="1"/>
+      <w:numFmt w:val="bullet"/>
+      <w:lvlText w:val=""/>
+      <w:lvlJc w:val="left"/>
+      <w:pPr>
+        <w:tabs>
+          <w:tab w:val="num" w:pos="2160"/>
+        </w:tabs>
+        <w:ind w:left="2160" w:hanging="360"/>
+      </w:pPr>
+      <w:rPr>
+        <w:rFonts w:ascii="Symbol" w:hAnsi="Symbol" w:hint="default"/>
+        <w:sz w:val="20"/>
+      </w:rPr>
+    </w:lvl>
+    <w:lvl w:ilvl="3" w:tentative="1">
+      <w:start w:val="1"/>
+      <w:numFmt w:val="bullet"/>
+      <w:lvlText w:val=""/>
+      <w:lvlJc w:val="left"/>
+      <w:pPr>
+        <w:tabs>
+          <w:tab w:val="num" w:pos="2880"/>
+        </w:tabs>
+        <w:ind w:left="2880" w:hanging="360"/>
+      </w:pPr>
+      <w:rPr>
+        <w:rFonts w:ascii="Symbol" w:hAnsi="Symbol" w:hint="default"/>
+        <w:sz w:val="20"/>
+      </w:rPr>
+    </w:lvl>
+    <w:lvl w:ilvl="4" w:tentative="1">
+      <w:start w:val="1"/>
+      <w:numFmt w:val="bullet"/>
+      <w:lvlText w:val=""/>
+      <w:lvlJc w:val="left"/>
+      <w:pPr>
+        <w:tabs>
+          <w:tab w:val="num" w:pos="3600"/>
+        </w:tabs>
+        <w:ind w:left="3600" w:hanging="360"/>
+      </w:pPr>
+      <w:rPr>
+        <w:rFonts w:ascii="Symbol" w:hAnsi="Symbol" w:hint="default"/>
+        <w:sz w:val="20"/>
+      </w:rPr>
+    </w:lvl>
+    <w:lvl w:ilvl="5" w:tentative="1">
+      <w:start w:val="1"/>
+      <w:numFmt w:val="bullet"/>
+      <w:lvlText w:val=""/>
+      <w:lvlJc w:val="left"/>
+      <w:pPr>
+        <w:tabs>
+          <w:tab w:val="num" w:pos="4320"/>
+        </w:tabs>
+        <w:ind w:left="4320" w:hanging="360"/>
+      </w:pPr>
+      <w:rPr>
+        <w:rFonts w:ascii="Symbol" w:hAnsi="Symbol" w:hint="default"/>
+        <w:sz w:val="20"/>
+      </w:rPr>
+    </w:lvl>
+    <w:lvl w:ilvl="6" w:tentative="1">
+      <w:start w:val="1"/>
+      <w:numFmt w:val="bullet"/>
+      <w:lvlText w:val=""/>
+      <w:lvlJc w:val="left"/>
+      <w:pPr>
+        <w:tabs>
+          <w:tab w:val="num" w:pos="5040"/>
+        </w:tabs>
+        <w:ind w:left="5040" w:hanging="360"/>
+      </w:pPr>
+      <w:rPr>
+        <w:rFonts w:ascii="Symbol" w:hAnsi="Symbol" w:hint="default"/>
+        <w:sz w:val="20"/>
+      </w:rPr>
+    </w:lvl>
+    <w:lvl w:ilvl="7" w:tentative="1">
+      <w:start w:val="1"/>
+      <w:numFmt w:val="bullet"/>
+      <w:lvlText w:val=""/>
+      <w:lvlJc w:val="left"/>
+      <w:pPr>
+        <w:tabs>
+          <w:tab w:val="num" w:pos="5760"/>
+        </w:tabs>
+        <w:ind w:left="5760" w:hanging="360"/>
+      </w:pPr>
+      <w:rPr>
+        <w:rFonts w:ascii="Symbol" w:hAnsi="Symbol" w:hint="default"/>
+        <w:sz w:val="20"/>
+      </w:rPr>
+    </w:lvl>
+    <w:lvl w:ilvl="8" w:tentative="1">
+      <w:start w:val="1"/>
+      <w:numFmt w:val="bullet"/>
+      <w:lvlText w:val=""/>
+      <w:lvlJc w:val="left"/>
+      <w:pPr>
+        <w:tabs>
+          <w:tab w:val="num" w:pos="6480"/>
+        </w:tabs>
+        <w:ind w:left="6480" w:hanging="360"/>
+      </w:pPr>
+      <w:rPr>
+        <w:rFonts w:ascii="Symbol" w:hAnsi="Symbol" w:hint="default"/>
+        <w:sz w:val="20"/>
+      </w:rPr>
+    </w:lvl>
+  </w:abstractNum>
+  <w:abstractNum w:abstractNumId="1" w15:restartNumberingAfterBreak="0">
+    <w:nsid w:val="2D152997"/>
+    <w:multiLevelType w:val="multilevel"/>
+    <w:tmpl w:val="9DCC2C7A"/>
     <w:lvl w:ilvl="0">
       <w:start w:val="1"/>
       <w:numFmt w:val="bullet"/>
@@ -3057,10 +5598,10 @@
       </w:rPr>
     </w:lvl>
   </w:abstractNum>
-  <w:abstractNum w:abstractNumId="1" w15:restartNumberingAfterBreak="0">
-    <w:nsid w:val="42FE3A4D"/>
+  <w:abstractNum w:abstractNumId="2" w15:restartNumberingAfterBreak="0">
+    <w:nsid w:val="3F8F7F37"/>
     <w:multiLevelType w:val="multilevel"/>
-    <w:tmpl w:val="946A2206"/>
+    <w:tmpl w:val="75E06DCE"/>
     <w:lvl w:ilvl="0">
       <w:start w:val="1"/>
       <w:numFmt w:val="bullet"/>
@@ -3077,10 +5618,10 @@
         <w:sz w:val="20"/>
       </w:rPr>
     </w:lvl>
-    <w:lvl w:ilvl="1">
+    <w:lvl w:ilvl="1" w:tentative="1">
       <w:start w:val="1"/>
       <w:numFmt w:val="bullet"/>
-      <w:lvlText w:val="o"/>
+      <w:lvlText w:val=""/>
       <w:lvlJc w:val="left"/>
       <w:pPr>
         <w:tabs>
@@ -3089,7 +5630,7 @@
         <w:ind w:left="1440" w:hanging="360"/>
       </w:pPr>
       <w:rPr>
-        <w:rFonts w:ascii="Courier New" w:hAnsi="Courier New" w:hint="default"/>
+        <w:rFonts w:ascii="Symbol" w:hAnsi="Symbol" w:hint="default"/>
         <w:sz w:val="20"/>
       </w:rPr>
     </w:lvl>
@@ -3206,10 +5747,10 @@
       </w:rPr>
     </w:lvl>
   </w:abstractNum>
-  <w:abstractNum w:abstractNumId="2" w15:restartNumberingAfterBreak="0">
-    <w:nsid w:val="538268FC"/>
+  <w:abstractNum w:abstractNumId="3" w15:restartNumberingAfterBreak="0">
+    <w:nsid w:val="71D55411"/>
     <w:multiLevelType w:val="multilevel"/>
-    <w:tmpl w:val="96FEF778"/>
+    <w:tmpl w:val="B9B86466"/>
     <w:lvl w:ilvl="0">
       <w:start w:val="1"/>
       <w:numFmt w:val="bullet"/>
@@ -3355,166 +5896,17 @@
       </w:rPr>
     </w:lvl>
   </w:abstractNum>
-  <w:abstractNum w:abstractNumId="3" w15:restartNumberingAfterBreak="0">
-    <w:nsid w:val="682D59D1"/>
-    <w:multiLevelType w:val="multilevel"/>
-    <w:tmpl w:val="E5A6B9B0"/>
-    <w:lvl w:ilvl="0">
-      <w:start w:val="1"/>
-      <w:numFmt w:val="bullet"/>
-      <w:lvlText w:val=""/>
-      <w:lvlJc w:val="left"/>
-      <w:pPr>
-        <w:tabs>
-          <w:tab w:val="num" w:pos="720"/>
-        </w:tabs>
-        <w:ind w:left="720" w:hanging="360"/>
-      </w:pPr>
-      <w:rPr>
-        <w:rFonts w:ascii="Symbol" w:hAnsi="Symbol" w:hint="default"/>
-        <w:sz w:val="20"/>
-      </w:rPr>
-    </w:lvl>
-    <w:lvl w:ilvl="1" w:tentative="1">
-      <w:start w:val="1"/>
-      <w:numFmt w:val="bullet"/>
-      <w:lvlText w:val=""/>
-      <w:lvlJc w:val="left"/>
-      <w:pPr>
-        <w:tabs>
-          <w:tab w:val="num" w:pos="1440"/>
-        </w:tabs>
-        <w:ind w:left="1440" w:hanging="360"/>
-      </w:pPr>
-      <w:rPr>
-        <w:rFonts w:ascii="Symbol" w:hAnsi="Symbol" w:hint="default"/>
-        <w:sz w:val="20"/>
-      </w:rPr>
-    </w:lvl>
-    <w:lvl w:ilvl="2" w:tentative="1">
-      <w:start w:val="1"/>
-      <w:numFmt w:val="bullet"/>
-      <w:lvlText w:val=""/>
-      <w:lvlJc w:val="left"/>
-      <w:pPr>
-        <w:tabs>
-          <w:tab w:val="num" w:pos="2160"/>
-        </w:tabs>
-        <w:ind w:left="2160" w:hanging="360"/>
-      </w:pPr>
-      <w:rPr>
-        <w:rFonts w:ascii="Symbol" w:hAnsi="Symbol" w:hint="default"/>
-        <w:sz w:val="20"/>
-      </w:rPr>
-    </w:lvl>
-    <w:lvl w:ilvl="3" w:tentative="1">
-      <w:start w:val="1"/>
-      <w:numFmt w:val="bullet"/>
-      <w:lvlText w:val=""/>
-      <w:lvlJc w:val="left"/>
-      <w:pPr>
-        <w:tabs>
-          <w:tab w:val="num" w:pos="2880"/>
-        </w:tabs>
-        <w:ind w:left="2880" w:hanging="360"/>
-      </w:pPr>
-      <w:rPr>
-        <w:rFonts w:ascii="Symbol" w:hAnsi="Symbol" w:hint="default"/>
-        <w:sz w:val="20"/>
-      </w:rPr>
-    </w:lvl>
-    <w:lvl w:ilvl="4" w:tentative="1">
-      <w:start w:val="1"/>
-      <w:numFmt w:val="bullet"/>
-      <w:lvlText w:val=""/>
-      <w:lvlJc w:val="left"/>
-      <w:pPr>
-        <w:tabs>
-          <w:tab w:val="num" w:pos="3600"/>
-        </w:tabs>
-        <w:ind w:left="3600" w:hanging="360"/>
-      </w:pPr>
-      <w:rPr>
-        <w:rFonts w:ascii="Symbol" w:hAnsi="Symbol" w:hint="default"/>
-        <w:sz w:val="20"/>
-      </w:rPr>
-    </w:lvl>
-    <w:lvl w:ilvl="5" w:tentative="1">
-      <w:start w:val="1"/>
-      <w:numFmt w:val="bullet"/>
-      <w:lvlText w:val=""/>
-      <w:lvlJc w:val="left"/>
-      <w:pPr>
-        <w:tabs>
-          <w:tab w:val="num" w:pos="4320"/>
-        </w:tabs>
-        <w:ind w:left="4320" w:hanging="360"/>
-      </w:pPr>
-      <w:rPr>
-        <w:rFonts w:ascii="Symbol" w:hAnsi="Symbol" w:hint="default"/>
-        <w:sz w:val="20"/>
-      </w:rPr>
-    </w:lvl>
-    <w:lvl w:ilvl="6" w:tentative="1">
-      <w:start w:val="1"/>
-      <w:numFmt w:val="bullet"/>
-      <w:lvlText w:val=""/>
-      <w:lvlJc w:val="left"/>
-      <w:pPr>
-        <w:tabs>
-          <w:tab w:val="num" w:pos="5040"/>
-        </w:tabs>
-        <w:ind w:left="5040" w:hanging="360"/>
-      </w:pPr>
-      <w:rPr>
-        <w:rFonts w:ascii="Symbol" w:hAnsi="Symbol" w:hint="default"/>
-        <w:sz w:val="20"/>
-      </w:rPr>
-    </w:lvl>
-    <w:lvl w:ilvl="7" w:tentative="1">
-      <w:start w:val="1"/>
-      <w:numFmt w:val="bullet"/>
-      <w:lvlText w:val=""/>
-      <w:lvlJc w:val="left"/>
-      <w:pPr>
-        <w:tabs>
-          <w:tab w:val="num" w:pos="5760"/>
-        </w:tabs>
-        <w:ind w:left="5760" w:hanging="360"/>
-      </w:pPr>
-      <w:rPr>
-        <w:rFonts w:ascii="Symbol" w:hAnsi="Symbol" w:hint="default"/>
-        <w:sz w:val="20"/>
-      </w:rPr>
-    </w:lvl>
-    <w:lvl w:ilvl="8" w:tentative="1">
-      <w:start w:val="1"/>
-      <w:numFmt w:val="bullet"/>
-      <w:lvlText w:val=""/>
-      <w:lvlJc w:val="left"/>
-      <w:pPr>
-        <w:tabs>
-          <w:tab w:val="num" w:pos="6480"/>
-        </w:tabs>
-        <w:ind w:left="6480" w:hanging="360"/>
-      </w:pPr>
-      <w:rPr>
-        <w:rFonts w:ascii="Symbol" w:hAnsi="Symbol" w:hint="default"/>
-        <w:sz w:val="20"/>
-      </w:rPr>
-    </w:lvl>
-  </w:abstractNum>
-  <w:num w:numId="1" w16cid:durableId="1676490034">
-    <w:abstractNumId w:val="1"/>
-  </w:num>
-  <w:num w:numId="2" w16cid:durableId="1208762564">
+  <w:num w:numId="1" w16cid:durableId="624433811">
     <w:abstractNumId w:val="0"/>
   </w:num>
-  <w:num w:numId="3" w16cid:durableId="341207422">
+  <w:num w:numId="2" w16cid:durableId="177013789">
+    <w:abstractNumId w:val="2"/>
+  </w:num>
+  <w:num w:numId="3" w16cid:durableId="467864607">
     <w:abstractNumId w:val="3"/>
   </w:num>
-  <w:num w:numId="4" w16cid:durableId="939533298">
-    <w:abstractNumId w:val="2"/>
+  <w:num w:numId="4" w16cid:durableId="1310671465">
+    <w:abstractNumId w:val="1"/>
   </w:num>
 </w:numbering>
 </file>

</xml_diff>